<commit_message>
define quantidade de sócios
</commit_message>
<xml_diff>
--- a/templete_base_ofc.docx
+++ b/templete_base_ofc.docx
@@ -75,7 +75,7 @@
     <w:p>
       <w:pPr>
         <w:pStyle w:val="Heading2"/>
-        <w:spacing w:lineRule="auto" w:line="254" w:before="0" w:after="160"/>
+        <w:spacing w:lineRule="auto" w:line="252" w:before="0" w:after="160"/>
         <w:ind w:hanging="10" w:left="-5" w:right="884"/>
         <w:rPr/>
       </w:pPr>
@@ -636,7 +636,7 @@
     <w:p>
       <w:pPr>
         <w:pStyle w:val="Normal"/>
-        <w:spacing w:lineRule="auto" w:line="254" w:before="0" w:after="160"/>
+        <w:spacing w:lineRule="auto" w:line="252" w:before="0" w:after="160"/>
         <w:ind w:hanging="10" w:left="-5" w:right="884"/>
         <w:rPr>
           <w:rFonts w:ascii="Calibri" w:hAnsi="Calibri" w:eastAsia="Calibri" w:cs="Calibri"/>
@@ -681,7 +681,7 @@
     <w:p>
       <w:pPr>
         <w:pStyle w:val="Normal"/>
-        <w:spacing w:lineRule="auto" w:line="254" w:before="0" w:after="1"/>
+        <w:spacing w:lineRule="auto" w:line="252" w:before="0" w:after="1"/>
         <w:rPr>
           <w:rFonts w:ascii="Calibri" w:hAnsi="Calibri" w:eastAsia="Calibri" w:cs="Calibri"/>
           <w:b/>
@@ -804,7 +804,7 @@
     <w:p>
       <w:pPr>
         <w:pStyle w:val="Normal"/>
-        <w:spacing w:lineRule="auto" w:line="254" w:before="0" w:after="219"/>
+        <w:spacing w:lineRule="auto" w:line="252" w:before="0" w:after="219"/>
         <w:ind w:hanging="10" w:left="-5" w:right="884"/>
         <w:rPr>
           <w:rFonts w:ascii="Calibri" w:hAnsi="Calibri" w:eastAsia="Calibri" w:cs="Calibri"/>
@@ -840,7 +840,7 @@
     <w:p>
       <w:pPr>
         <w:pStyle w:val="Normal"/>
-        <w:spacing w:lineRule="auto" w:line="254" w:before="0" w:after="219"/>
+        <w:spacing w:lineRule="auto" w:line="252" w:before="0" w:after="219"/>
         <w:ind w:hanging="10" w:left="-5" w:right="884"/>
         <w:rPr>
           <w:rFonts w:ascii="Calibri" w:hAnsi="Calibri" w:eastAsia="Calibri" w:cs="Calibri"/>
@@ -872,7 +872,7 @@
     <w:p>
       <w:pPr>
         <w:pStyle w:val="Normal"/>
-        <w:spacing w:lineRule="auto" w:line="254" w:before="0" w:after="219"/>
+        <w:spacing w:lineRule="auto" w:line="252" w:before="0" w:after="219"/>
         <w:ind w:hanging="10" w:left="-5" w:right="884"/>
         <w:rPr>
           <w:rFonts w:ascii="Calibri" w:hAnsi="Calibri" w:eastAsia="Calibri" w:cs="Calibri"/>
@@ -908,7 +908,7 @@
     <w:p>
       <w:pPr>
         <w:pStyle w:val="Normal"/>
-        <w:spacing w:lineRule="auto" w:line="254" w:before="0" w:after="160"/>
+        <w:spacing w:lineRule="auto" w:line="252" w:before="0" w:after="160"/>
         <w:ind w:hanging="10" w:left="-5" w:right="884"/>
         <w:rPr>
           <w:rFonts w:ascii="Calibri" w:hAnsi="Calibri" w:eastAsia="Calibri" w:cs="Calibri"/>
@@ -973,7 +973,7 @@
     <w:p>
       <w:pPr>
         <w:pStyle w:val="Normal"/>
-        <w:spacing w:lineRule="auto" w:line="254" w:before="0" w:after="160"/>
+        <w:spacing w:lineRule="auto" w:line="252" w:before="0" w:after="160"/>
         <w:ind w:hanging="10" w:left="-5" w:right="884"/>
         <w:rPr>
           <w:rFonts w:ascii="Calibri" w:hAnsi="Calibri" w:eastAsia="Calibri" w:cs="Calibri"/>
@@ -1875,7 +1875,7 @@
     <w:p>
       <w:pPr>
         <w:pStyle w:val="Normal"/>
-        <w:spacing w:lineRule="auto" w:line="254" w:before="0" w:after="219"/>
+        <w:spacing w:lineRule="auto" w:line="252" w:before="0" w:after="219"/>
         <w:ind w:hanging="10" w:left="-5" w:right="884"/>
         <w:rPr/>
       </w:pPr>
@@ -1941,14 +1941,232 @@
     <w:p>
       <w:pPr>
         <w:pStyle w:val="Heading3"/>
-        <w:spacing w:lineRule="auto" w:line="254" w:before="0" w:after="1"/>
+        <w:spacing w:lineRule="auto" w:line="252" w:before="0" w:after="1"/>
         <w:ind w:hanging="10" w:left="-5" w:right="884"/>
-        <w:rPr/>
-      </w:pPr>
-      <w:r>
-        <w:rPr>
+        <w:rPr>
+          <w:rFonts w:ascii="Calibri" w:hAnsi="Calibri" w:eastAsia="Calibri" w:cs="Calibri"/>
+          <w:b/>
+          <w:bCs w:val="false"/>
           <w:lang w:val="pt-BR"/>
         </w:rPr>
+      </w:pPr>
+      <w:r>
+        <w:rPr/>
+      </w:r>
+    </w:p>
+    <w:p>
+      <w:pPr>
+        <w:pStyle w:val="Normal"/>
+        <w:spacing w:lineRule="auto" w:line="259" w:before="0" w:after="161"/>
+        <w:ind w:hanging="0" w:left="0" w:right="0"/>
+        <w:rPr/>
+      </w:pPr>
+      <w:r>
+        <w:rPr>
+          <w:rFonts w:eastAsia="Calibri" w:cs="Calibri"/>
+          <w:b/>
+        </w:rPr>
+        <w:t xml:space="preserve"> </w:t>
+      </w:r>
+      <w:r>
+        <w:rPr>
+          <w:rFonts w:eastAsia="Calibri" w:cs="Calibri"/>
+          <w:b w:val="false"/>
+          <w:bCs w:val="false"/>
+          <w:color w:themeColor="accent6" w:val="000000"/>
+          <w:sz w:val="22"/>
+          <w:szCs w:val="22"/>
+          <w:u w:val="none"/>
+          <w:lang w:val="pt-BR" w:eastAsia="pt-PT" w:bidi="pt-PT"/>
+        </w:rPr>
+        <w:t>{% for socio in socios %}</w:t>
+      </w:r>
+    </w:p>
+    <w:p>
+      <w:pPr>
+        <w:pStyle w:val="Normal"/>
+        <w:spacing w:lineRule="auto" w:line="252" w:before="0" w:after="1"/>
+        <w:ind w:hanging="0" w:left="-5" w:right="884"/>
+        <w:rPr>
+          <w:rFonts w:ascii="Calibri" w:hAnsi="Calibri" w:eastAsia="Calibri" w:cs="Calibri"/>
+          <w:b w:val="false"/>
+          <w:bCs w:val="false"/>
+          <w:color w:themeColor="accent6" w:val="000000"/>
+          <w:sz w:val="22"/>
+          <w:szCs w:val="22"/>
+          <w:u w:val="none"/>
+          <w:lang w:val="pt-BR" w:eastAsia="pt-PT" w:bidi="pt-PT"/>
+        </w:rPr>
+      </w:pPr>
+      <w:r>
+        <w:rPr/>
+      </w:r>
+    </w:p>
+    <w:p>
+      <w:pPr>
+        <w:pStyle w:val="Heading3"/>
+        <w:widowControl w:val="false"/>
+        <w:suppressAutoHyphens w:val="true"/>
+        <w:spacing w:before="0" w:after="3"/>
+        <w:ind w:left="-5" w:right="884"/>
+        <w:rPr>
+          <w:kern w:val="2"/>
+          <w:szCs w:val="28"/>
+          <w:lang w:val="pt-PT" w:eastAsia="pt-PT" w:bidi="pt-PT"/>
+        </w:rPr>
+      </w:pPr>
+      <w:r>
+        <w:rPr>
+          <w:kern w:val="2"/>
+          <w:szCs w:val="28"/>
+          <w:lang w:val="pt-PT" w:eastAsia="pt-PT" w:bidi="pt-PT"/>
+        </w:rPr>
+        <w:t>___________________________________________</w:t>
+      </w:r>
+    </w:p>
+    <w:p>
+      <w:pPr>
+        <w:pStyle w:val="Normal"/>
+        <w:spacing w:lineRule="auto" w:line="252" w:before="0" w:after="1"/>
+        <w:ind w:hanging="10" w:left="-5" w:right="884"/>
+        <w:rPr/>
+      </w:pPr>
+      <w:r>
+        <w:rPr>
+          <w:rFonts w:eastAsia="Calibri" w:cs="Calibri" w:ascii="Calibri" w:hAnsi="Calibri"/>
+          <w:b/>
+          <w:color w:val="000000"/>
+          <w:kern w:val="2"/>
+          <w:sz w:val="22"/>
+          <w:szCs w:val="28"/>
+          <w:lang w:val="pt-PT" w:eastAsia="pt-PT" w:bidi="pt-PT"/>
+        </w:rPr>
+        <w:t>{{ socio.nome }}</w:t>
+      </w:r>
+    </w:p>
+    <w:p>
+      <w:pPr>
+        <w:pStyle w:val="Normal"/>
+        <w:spacing w:lineRule="auto" w:line="252" w:before="0" w:after="1"/>
+        <w:ind w:hanging="10" w:left="-5" w:right="884"/>
+        <w:rPr/>
+      </w:pPr>
+      <w:r>
+        <w:rPr>
+          <w:rFonts w:eastAsia="Calibri" w:cs="Calibri"/>
+          <w:b w:val="false"/>
+          <w:bCs w:val="false"/>
+          <w:color w:themeColor="accent6" w:val="000000"/>
+          <w:sz w:val="22"/>
+          <w:szCs w:val="22"/>
+          <w:u w:val="none"/>
+          <w:lang w:val="pt-BR"/>
+        </w:rPr>
+        <w:t>{{ socio.cargo }}</w:t>
+      </w:r>
+    </w:p>
+    <w:p>
+      <w:pPr>
+        <w:pStyle w:val="Normal"/>
+        <w:spacing w:lineRule="auto" w:line="252" w:before="0" w:after="1"/>
+        <w:ind w:hanging="10" w:left="-5" w:right="884"/>
+        <w:rPr/>
+      </w:pPr>
+      <w:r>
+        <w:rPr>
+          <w:rFonts w:eastAsia="Calibri" w:cs="Calibri"/>
+          <w:b w:val="false"/>
+          <w:bCs w:val="false"/>
+          <w:color w:themeColor="accent6" w:val="000000"/>
+          <w:sz w:val="22"/>
+          <w:szCs w:val="22"/>
+          <w:u w:val="none"/>
+          <w:lang w:val="pt-BR" w:eastAsia="pt-PT" w:bidi="pt-PT"/>
+        </w:rPr>
+        <w:t>CPF: {{ socio.cpf }}</w:t>
+      </w:r>
+    </w:p>
+    <w:p>
+      <w:pPr>
+        <w:pStyle w:val="Normal"/>
+        <w:spacing w:lineRule="auto" w:line="259" w:before="0" w:after="161"/>
+        <w:ind w:hanging="0" w:left="0" w:right="0"/>
+        <w:rPr/>
+      </w:pPr>
+      <w:r>
+        <w:rPr>
+          <w:rFonts w:eastAsia="Calibri" w:cs="Calibri"/>
+          <w:b w:val="false"/>
+          <w:bCs w:val="false"/>
+          <w:color w:themeColor="accent6" w:val="000000"/>
+          <w:sz w:val="22"/>
+          <w:szCs w:val="22"/>
+          <w:u w:val="none"/>
+          <w:lang w:val="pt-BR" w:eastAsia="pt-PT" w:bidi="pt-PT"/>
+        </w:rPr>
+        <w:t>{% endfor %}</w:t>
+      </w:r>
+    </w:p>
+    <w:p>
+      <w:pPr>
+        <w:pStyle w:val="Normal"/>
+        <w:spacing w:lineRule="auto" w:line="259" w:before="0" w:after="103"/>
+        <w:ind w:hanging="0" w:left="-1" w:right="941"/>
+        <w:jc w:val="right"/>
+        <w:rPr>
+          <w:rFonts w:eastAsia="Calibri" w:cs="Calibri"/>
+          <w:b/>
+        </w:rPr>
+      </w:pPr>
+      <w:r>
+        <w:rPr/>
+      </w:r>
+    </w:p>
+    <w:p>
+      <w:pPr>
+        <w:pStyle w:val="Normal"/>
+        <w:spacing w:lineRule="auto" w:line="259" w:before="0" w:after="103"/>
+        <w:ind w:hanging="0" w:left="-1" w:right="941"/>
+        <w:jc w:val="right"/>
+        <w:rPr>
+          <w:rFonts w:eastAsia="Calibri" w:cs="Calibri"/>
+          <w:b/>
+        </w:rPr>
+      </w:pPr>
+      <w:r>
+        <w:rPr/>
+      </w:r>
+    </w:p>
+    <w:p>
+      <w:pPr>
+        <w:pStyle w:val="Normal"/>
+        <w:spacing w:lineRule="auto" w:line="259" w:before="0" w:after="155"/>
+        <w:ind w:hanging="0" w:left="0" w:right="0"/>
+        <w:rPr>
+          <w:rFonts w:ascii="Calibri" w:hAnsi="Calibri" w:eastAsia="Calibri" w:cs="Calibri"/>
+          <w:b/>
+          <w:bCs/>
+          <w:u w:val="none"/>
+        </w:rPr>
+      </w:pPr>
+      <w:r>
+        <w:rPr>
+          <w:rFonts w:eastAsia="Calibri" w:cs="Calibri"/>
+          <w:b/>
+          <w:bCs/>
+        </w:rPr>
+        <w:t xml:space="preserve"> </w:t>
+      </w:r>
+    </w:p>
+    <w:p>
+      <w:pPr>
+        <w:pStyle w:val="Heading3"/>
+        <w:spacing w:lineRule="auto" w:line="252" w:before="0" w:after="3"/>
+        <w:ind w:hanging="10" w:left="-5" w:right="884"/>
+        <w:rPr/>
+      </w:pPr>
+      <w:r>
+        <w:rPr/>
         <w:t>__________________________________________</w:t>
       </w:r>
       <w:r>
@@ -1956,7 +2174,6 @@
           <w:rFonts w:eastAsia="Calibri" w:cs="Calibri" w:ascii="Calibri" w:hAnsi="Calibri"/>
           <w:b w:val="false"/>
           <w:bCs w:val="false"/>
-          <w:lang w:val="pt-BR"/>
         </w:rPr>
         <w:t xml:space="preserve"> </w:t>
       </w:r>
@@ -1964,311 +2181,7 @@
     <w:p>
       <w:pPr>
         <w:pStyle w:val="Heading3"/>
-        <w:spacing w:lineRule="auto" w:line="254" w:before="0" w:after="1"/>
-        <w:ind w:hanging="10" w:left="-5" w:right="884"/>
-        <w:rPr>
-          <w:rFonts w:ascii="Calibri" w:hAnsi="Calibri" w:eastAsia="Calibri" w:cs="Calibri"/>
-          <w:b/>
-          <w:bCs/>
-          <w:lang w:val="pt-BR"/>
-        </w:rPr>
-      </w:pPr>
-      <w:r>
-        <w:rPr>
-          <w:rFonts w:eastAsia="Calibri" w:cs="Calibri" w:ascii="Calibri" w:hAnsi="Calibri"/>
-          <w:b/>
-          <w:bCs/>
-          <w:color w:themeColor="accent6" w:val="000000"/>
-          <w:sz w:val="22"/>
-          <w:szCs w:val="22"/>
-          <w:lang w:val="pt-BR" w:eastAsia="pt-PT" w:bidi="pt-PT"/>
-        </w:rPr>
-        <w:t xml:space="preserve">{{ nome_socio1 }} </w:t>
-      </w:r>
-    </w:p>
-    <w:p>
-      <w:pPr>
-        <w:pStyle w:val="Normal"/>
-        <w:spacing w:lineRule="auto" w:line="259" w:before="0" w:after="3"/>
-        <w:ind w:hanging="10" w:left="-5" w:right="976"/>
-        <w:rPr/>
-      </w:pPr>
-      <w:r>
-        <w:rPr>
-          <w:rFonts w:eastAsia="Calibri" w:cs="Calibri"/>
-        </w:rPr>
-        <w:t>{{ cargo_socio1}}</w:t>
-      </w:r>
-    </w:p>
-    <w:p>
-      <w:pPr>
-        <w:pStyle w:val="Normal"/>
-        <w:spacing w:lineRule="auto" w:line="259" w:before="0" w:after="218"/>
-        <w:ind w:hanging="10" w:left="-5" w:right="976"/>
-        <w:rPr/>
-      </w:pPr>
-      <w:r>
-        <w:rPr/>
-        <w:t>CPF:</w:t>
-      </w:r>
-      <w:r>
-        <w:rPr>
-          <w:rFonts w:eastAsia="Calibri" w:cs="Calibri"/>
-          <w:color w:themeColor="accent6" w:val="000000"/>
-          <w:sz w:val="22"/>
-          <w:szCs w:val="22"/>
-          <w:lang w:eastAsia="pt-PT" w:bidi="pt-PT"/>
-        </w:rPr>
-        <w:t xml:space="preserve"> </w:t>
-      </w:r>
-      <w:r>
-        <w:rPr>
-          <w:rFonts w:eastAsia="Calibri" w:cs="Calibri"/>
-          <w:color w:themeColor="accent6" w:val="000000"/>
-          <w:sz w:val="22"/>
-          <w:szCs w:val="22"/>
-          <w:lang w:val="pt-BR" w:eastAsia="pt-PT" w:bidi="pt-PT"/>
-        </w:rPr>
-        <w:t>{{ cpf_socio1 }}</w:t>
-      </w:r>
-    </w:p>
-    <w:p>
-      <w:pPr>
-        <w:pStyle w:val="Normal"/>
-        <w:spacing w:lineRule="auto" w:line="259" w:before="0" w:after="98"/>
-        <w:ind w:hanging="0" w:left="-1" w:right="941"/>
-        <w:jc w:val="right"/>
-        <w:rPr/>
-      </w:pPr>
-      <w:r>
-        <w:rPr>
-          <w:rFonts w:eastAsia="Calibri" w:cs="Calibri"/>
-        </w:rPr>
-        <w:t xml:space="preserve"> </w:t>
-      </w:r>
-    </w:p>
-    <w:p>
-      <w:pPr>
-        <w:pStyle w:val="Normal"/>
-        <w:spacing w:lineRule="auto" w:line="259" w:before="0" w:after="160"/>
-        <w:ind w:hanging="0" w:left="0" w:right="0"/>
-        <w:rPr/>
-      </w:pPr>
-      <w:r>
-        <w:rPr>
-          <w:rFonts w:eastAsia="Calibri" w:cs="Calibri"/>
-          <w:b/>
-        </w:rPr>
-        <w:t xml:space="preserve"> </w:t>
-      </w:r>
-    </w:p>
-    <w:p>
-      <w:pPr>
-        <w:pStyle w:val="Normal"/>
-        <w:spacing w:lineRule="auto" w:line="259" w:before="0" w:after="161"/>
-        <w:ind w:hanging="0" w:left="0" w:right="0"/>
-        <w:rPr/>
-      </w:pPr>
-      <w:r>
-        <w:rPr>
-          <w:rFonts w:eastAsia="Calibri" w:cs="Calibri"/>
-          <w:b/>
-        </w:rPr>
-        <w:t xml:space="preserve"> </w:t>
-      </w:r>
-    </w:p>
-    <w:p>
-      <w:pPr>
-        <w:pStyle w:val="Normal"/>
-        <w:spacing w:lineRule="auto" w:line="259" w:before="0" w:after="155"/>
-        <w:ind w:hanging="0" w:left="0" w:right="0"/>
-        <w:rPr/>
-      </w:pPr>
-      <w:r>
-        <w:rPr>
-          <w:rFonts w:eastAsia="Calibri" w:cs="Calibri"/>
-          <w:b/>
-        </w:rPr>
-        <w:t xml:space="preserve"> </w:t>
-      </w:r>
-    </w:p>
-    <w:p>
-      <w:pPr>
-        <w:pStyle w:val="Normal"/>
-        <w:rPr/>
-      </w:pPr>
-      <w:r>
-        <w:rPr/>
-        <w:t>__________________________________________</w:t>
-      </w:r>
-      <w:r>
-        <w:rPr>
-          <w:rFonts w:eastAsia="Calibri" w:cs="Calibri"/>
-          <w:b w:val="false"/>
-          <w:bCs w:val="false"/>
-        </w:rPr>
-        <w:t xml:space="preserve"> </w:t>
-      </w:r>
-    </w:p>
-    <w:p>
-      <w:pPr>
-        <w:pStyle w:val="Heading3"/>
-        <w:suppressLineNumbers w:val="0"/>
-        <w:bidi w:val="0"/>
-        <w:spacing w:lineRule="auto" w:line="254" w:beforeAutospacing="0" w:before="0" w:afterAutospacing="0" w:after="1"/>
-        <w:ind w:hanging="10" w:left="-5" w:right="884"/>
-        <w:jc w:val="left"/>
-        <w:rPr>
-          <w:rFonts w:ascii="Calibri" w:hAnsi="Calibri" w:eastAsia="Calibri" w:cs="Calibri"/>
-          <w:b/>
-          <w:bCs/>
-          <w:sz w:val="22"/>
-          <w:szCs w:val="22"/>
-          <w:u w:val="single"/>
-          <w:lang w:val="pt-BR" w:eastAsia="pt-PT" w:bidi="pt-PT"/>
-        </w:rPr>
-      </w:pPr>
-      <w:r>
-        <w:rPr>
-          <w:rFonts w:eastAsia="Calibri" w:cs="Calibri" w:ascii="Calibri" w:hAnsi="Calibri"/>
-          <w:b/>
-          <w:bCs/>
-          <w:sz w:val="22"/>
-          <w:szCs w:val="22"/>
-          <w:lang w:val="pt-BR" w:eastAsia="pt-PT" w:bidi="pt-PT"/>
-        </w:rPr>
-        <w:t>{{ nome_socio2 }}</w:t>
-      </w:r>
-    </w:p>
-    <w:p>
-      <w:pPr>
-        <w:pStyle w:val="Normal"/>
-        <w:spacing w:lineRule="auto" w:line="259" w:before="0" w:after="2"/>
-        <w:ind w:hanging="10" w:left="-5" w:right="976"/>
-        <w:rPr/>
-      </w:pPr>
-      <w:r>
-        <w:rPr>
-          <w:rFonts w:eastAsia="Calibri" w:cs="Calibri"/>
-        </w:rPr>
-        <w:t>{{ cargo_socio2}}</w:t>
-      </w:r>
-      <w:r>
-        <w:rPr>
-          <w:rFonts w:eastAsia="Calibri" w:cs="Calibri"/>
-        </w:rPr>
-        <w:t xml:space="preserve"> </w:t>
-      </w:r>
-    </w:p>
-    <w:p>
-      <w:pPr>
-        <w:pStyle w:val="Normal"/>
-        <w:spacing w:lineRule="auto" w:line="259" w:before="0" w:after="214"/>
-        <w:ind w:hanging="10" w:left="-5" w:right="976"/>
-        <w:rPr/>
-      </w:pPr>
-      <w:r>
-        <w:rPr/>
-        <w:t>CPF:</w:t>
-      </w:r>
-      <w:r>
-        <w:rPr>
-          <w:rFonts w:eastAsia="Calibri" w:cs="Calibri"/>
-          <w:color w:themeColor="accent6" w:val="000000"/>
-          <w:sz w:val="22"/>
-          <w:szCs w:val="22"/>
-          <w:u w:val="none"/>
-          <w:lang w:eastAsia="pt-PT" w:bidi="pt-PT"/>
-        </w:rPr>
-        <w:t xml:space="preserve"> </w:t>
-      </w:r>
-      <w:r>
-        <w:rPr>
-          <w:rFonts w:eastAsia="Calibri" w:cs="Calibri"/>
-          <w:color w:themeColor="accent6" w:val="000000"/>
-          <w:sz w:val="22"/>
-          <w:szCs w:val="22"/>
-          <w:u w:val="none"/>
-          <w:lang w:val="pt-BR" w:eastAsia="pt-PT" w:bidi="pt-PT"/>
-        </w:rPr>
-        <w:t>{{ cpf_socio2 }}</w:t>
-      </w:r>
-    </w:p>
-    <w:p>
-      <w:pPr>
-        <w:pStyle w:val="Normal"/>
-        <w:spacing w:lineRule="auto" w:line="259" w:before="0" w:after="103"/>
-        <w:ind w:hanging="0" w:left="-1" w:right="941"/>
-        <w:jc w:val="right"/>
-        <w:rPr/>
-      </w:pPr>
-      <w:r>
-        <w:rPr>
-          <w:rFonts w:eastAsia="Calibri" w:cs="Calibri"/>
-        </w:rPr>
-        <w:t xml:space="preserve"> </w:t>
-      </w:r>
-    </w:p>
-    <w:p>
-      <w:pPr>
-        <w:pStyle w:val="Normal"/>
-        <w:spacing w:lineRule="auto" w:line="259" w:before="0" w:after="160"/>
-        <w:ind w:hanging="0" w:left="0" w:right="0"/>
-        <w:rPr/>
-      </w:pPr>
-      <w:r>
-        <w:rPr>
-          <w:rFonts w:eastAsia="Calibri" w:cs="Calibri"/>
-          <w:b/>
-        </w:rPr>
-        <w:t xml:space="preserve"> </w:t>
-      </w:r>
-    </w:p>
-    <w:p>
-      <w:pPr>
-        <w:pStyle w:val="Normal"/>
-        <w:spacing w:lineRule="auto" w:line="259" w:before="0" w:after="155"/>
-        <w:ind w:hanging="0" w:left="0" w:right="0"/>
-        <w:rPr>
-          <w:rFonts w:ascii="Calibri" w:hAnsi="Calibri" w:eastAsia="Calibri" w:cs="Calibri"/>
-          <w:b/>
-          <w:bCs/>
-          <w:u w:val="none"/>
-        </w:rPr>
-      </w:pPr>
-      <w:r>
-        <w:rPr>
-          <w:rFonts w:eastAsia="Calibri" w:cs="Calibri"/>
-          <w:b/>
-          <w:bCs/>
-        </w:rPr>
-        <w:t xml:space="preserve"> </w:t>
-      </w:r>
-    </w:p>
-    <w:p>
-      <w:pPr>
-        <w:pStyle w:val="Heading3"/>
-        <w:spacing w:lineRule="auto" w:line="254" w:before="0" w:after="3"/>
-        <w:ind w:hanging="10" w:left="-5" w:right="884"/>
-        <w:rPr/>
-      </w:pPr>
-      <w:r>
-        <w:rPr/>
-        <w:t>__________________________________________</w:t>
-      </w:r>
-      <w:r>
-        <w:rPr>
-          <w:rFonts w:eastAsia="Calibri" w:cs="Calibri" w:ascii="Calibri" w:hAnsi="Calibri"/>
-          <w:b w:val="false"/>
-          <w:bCs w:val="false"/>
-        </w:rPr>
-        <w:t xml:space="preserve"> </w:t>
-      </w:r>
-    </w:p>
-    <w:p>
-      <w:pPr>
-        <w:pStyle w:val="Heading3"/>
-        <w:spacing w:lineRule="auto" w:line="254" w:before="0" w:after="3"/>
+        <w:spacing w:lineRule="auto" w:line="252" w:before="0" w:after="3"/>
         <w:ind w:hanging="10" w:left="-5" w:right="884"/>
         <w:rPr/>
       </w:pPr>
@@ -2608,7 +2521,7 @@
       <w:keepNext w:val="true"/>
       <w:keepLines/>
       <w:bidi w:val="0"/>
-      <w:spacing w:lineRule="auto" w:line="254" w:before="0" w:after="160"/>
+      <w:spacing w:lineRule="auto" w:line="252" w:before="0" w:after="160"/>
       <w:ind w:hanging="10" w:left="10" w:right="0"/>
       <w:jc w:val="left"/>
       <w:outlineLvl w:val="2"/>
@@ -2729,7 +2642,7 @@
     <w:basedOn w:val="Index"/>
     <w:pPr>
       <w:bidi w:val="0"/>
-      <w:spacing w:lineRule="auto" w:line="254" w:before="0" w:after="160"/>
+      <w:spacing w:lineRule="auto" w:line="252" w:before="0" w:after="160"/>
       <w:ind w:hanging="10" w:left="25" w:right="1087"/>
       <w:jc w:val="left"/>
     </w:pPr>

</xml_diff>

<commit_message>
adição de data atual
</commit_message>
<xml_diff>
--- a/templete_base_ofc.docx
+++ b/templete_base_ofc.docx
@@ -15,16 +15,17 @@
         </w:rPr>
       </w:pPr>
       <w:r>
+        <w:rPr/>
         <w:drawing>
-          <wp:inline xmlns:wp14="http://schemas.microsoft.com/office/word/2010/wordprocessingDrawing" wp14:editId="2CB96B93" wp14:anchorId="23FD38AC">
+          <wp:inline xmlns:wp14="http://schemas.microsoft.com/office/word/2010/wordprocessingDrawing" distT="0" distB="0" distL="0" distR="0" wp14:anchorId="44D84BE8" wp14:editId="7777777">
             <wp:extent cx="2694305" cy="947420"/>
             <wp:effectExtent l="0" t="0" r="0" b="0"/>
-            <wp:docPr id="1" name="Picture 814"/>
+            <wp:docPr id="1" name="Picture 814" descr=""/>
             <wp:cNvGraphicFramePr>
-              <a:graphicFrameLocks noChangeAspect="1"/>
+              <a:graphicFrameLocks xmlns:a="http://schemas.openxmlformats.org/drawingml/2006/main" noChangeAspect="1"/>
             </wp:cNvGraphicFramePr>
-            <a:graphic>
-              <a:graphicData xmlns:a="http://schemas.openxmlformats.org/drawingml/2006/main" uri="http://schemas.openxmlformats.org/drawingml/2006/picture">
+            <a:graphic xmlns:a="http://schemas.openxmlformats.org/drawingml/2006/main">
+              <a:graphicData uri="http://schemas.openxmlformats.org/drawingml/2006/picture">
                 <pic:pic xmlns:pic="http://schemas.openxmlformats.org/drawingml/2006/picture">
                   <pic:nvPicPr>
                     <pic:cNvPr id="1" name="Picture 814" descr=""/>
@@ -33,7 +34,7 @@
                     </pic:cNvPicPr>
                   </pic:nvPicPr>
                   <pic:blipFill>
-                    <a:blip xmlns:r="http://schemas.openxmlformats.org/officeDocument/2006/relationships" r:embed="rId2"/>
+                    <a:blip r:embed="rId2"/>
                     <a:stretch>
                       <a:fillRect/>
                     </a:stretch>
@@ -69,17 +70,17 @@
         <w:ind w:left="0" w:right="0" w:hanging="0"/>
         <w:rPr>
           <w:rFonts w:eastAsia="Calibri" w:cs="Calibri"/>
-          <w:b w:val="1"/>
-          <w:bCs w:val="1"/>
-          <w:color w:val="auto"/>
-          <w:u w:val="none"/>
-        </w:rPr>
-      </w:pPr>
-      <w:r>
-        <w:rPr>
-          <w:rFonts w:eastAsia="Calibri" w:cs="Calibri"/>
-          <w:b w:val="1"/>
-          <w:bCs w:val="1"/>
+          <w:b/>
+          <w:bCs/>
+          <w:color w:val="auto"/>
+          <w:u w:val="none"/>
+        </w:rPr>
+      </w:pPr>
+      <w:r>
+        <w:rPr>
+          <w:rFonts w:eastAsia="Calibri" w:cs="Calibri"/>
+          <w:b/>
+          <w:bCs/>
           <w:color w:val="auto"/>
           <w:u w:val="none"/>
         </w:rPr>
@@ -102,8 +103,8 @@
       <w:r>
         <w:rPr>
           <w:rFonts w:ascii="Calibri" w:hAnsi="Calibri" w:eastAsia="Calibri" w:cs="Calibri"/>
-          <w:b w:val="1"/>
-          <w:bCs w:val="1"/>
+          <w:b/>
+          <w:bCs/>
           <w:color w:val="auto"/>
           <w:sz w:val="22"/>
           <w:szCs w:val="22"/>
@@ -219,14 +220,7 @@
           <w:color w:val="auto"/>
           <w:u w:val="none"/>
         </w:rPr>
-        <w:t xml:space="preserve">Email: </w:t>
-      </w:r>
-      <w:r>
-        <w:rPr>
-          <w:color w:val="auto"/>
-          <w:u w:val="none"/>
-        </w:rPr>
-        <w:t>contato@gestaocontabil.com.br</w:t>
+        <w:t>Email: contato@gestaocontabil.com.br</w:t>
       </w:r>
       <w:r>
         <w:rPr>
@@ -345,8 +339,8 @@
         <w:jc w:val="center"/>
         <w:rPr>
           <w:rFonts w:eastAsia="Calibri" w:cs="Calibri"/>
-          <w:b w:val="1"/>
-          <w:bCs w:val="1"/>
+          <w:b/>
+          <w:bCs/>
           <w:color w:val="auto"/>
           <w:sz w:val="36"/>
           <w:szCs w:val="36"/>
@@ -356,8 +350,8 @@
       <w:r>
         <w:rPr>
           <w:rFonts w:eastAsia="Calibri" w:cs="Calibri"/>
-          <w:b w:val="1"/>
-          <w:bCs w:val="1"/>
+          <w:b/>
+          <w:bCs/>
           <w:color w:val="auto"/>
           <w:sz w:val="36"/>
           <w:szCs w:val="36"/>
@@ -374,8 +368,8 @@
         <w:jc w:val="center"/>
         <w:rPr>
           <w:rFonts w:eastAsia="Calibri" w:cs="Calibri"/>
-          <w:b w:val="1"/>
-          <w:bCs w:val="1"/>
+          <w:b/>
+          <w:bCs/>
           <w:color w:val="auto"/>
           <w:sz w:val="36"/>
           <w:szCs w:val="36"/>
@@ -385,8 +379,8 @@
       <w:r>
         <w:rPr>
           <w:rFonts w:eastAsia="Calibri" w:cs="Calibri"/>
-          <w:b w:val="1"/>
-          <w:bCs w:val="1"/>
+          <w:b/>
+          <w:bCs/>
           <w:color w:val="auto"/>
           <w:sz w:val="36"/>
           <w:szCs w:val="36"/>
@@ -403,13 +397,52 @@
         <w:jc w:val="center"/>
         <w:rPr>
           <w:rFonts w:eastAsia="Calibri" w:cs="Calibri"/>
+          <w:b/>
+          <w:bCs/>
+          <w:color w:val="auto"/>
+          <w:sz w:val="36"/>
+          <w:szCs w:val="36"/>
+          <w:u w:val="none"/>
+          <w:lang w:val="pt-BR" w:eastAsia="pt-PT" w:bidi="pt-PT"/>
+        </w:rPr>
+      </w:pPr>
+      <w:r>
+        <w:rPr>
+          <w:rFonts w:eastAsia="Calibri" w:cs="Calibri"/>
+          <w:b/>
+          <w:bCs/>
+          <w:color w:val="auto"/>
+          <w:sz w:val="36"/>
+          <w:szCs w:val="36"/>
+          <w:u w:val="none"/>
+        </w:rPr>
+        <w:t xml:space="preserve">PERÍODO: </w:t>
+      </w:r>
+      <w:r>
+        <w:rPr>
+          <w:rFonts w:eastAsia="Calibri" w:cs="Calibri"/>
+          <w:b/>
+          <w:bCs/>
+          <w:color w:val="auto"/>
+          <w:sz w:val="36"/>
+          <w:szCs w:val="36"/>
+          <w:u w:val="none"/>
+          <w:lang w:val="pt-BR" w:eastAsia="pt-PT" w:bidi="pt-PT"/>
+        </w:rPr>
+        <w:t>{{ periodo_anual}}</w:t>
+      </w:r>
+    </w:p>
+    <w:p xmlns:wp14="http://schemas.microsoft.com/office/word/2010/wordml" wp14:textId="328EC8A6">
+      <w:pPr>
+        <w:pStyle w:val="Normal"/>
+        <w:spacing w:before="0" w:after="161" w:line="259" w:lineRule="auto"/>
+        <w:ind w:left="0" w:right="0" w:hanging="0"/>
+        <w:rPr>
+          <w:rFonts w:eastAsia="Calibri" w:cs="Calibri"/>
           <w:b w:val="1"/>
           <w:bCs w:val="1"/>
           <w:color w:val="auto"/>
-          <w:sz w:val="36"/>
-          <w:szCs w:val="36"/>
-          <w:u w:val="none"/>
-          <w:lang w:val="pt-BR" w:eastAsia="pt-PT" w:bidi="pt-PT"/>
+          <w:u w:val="none"/>
         </w:rPr>
       </w:pPr>
       <w:r>
@@ -418,143 +451,6 @@
           <w:b w:val="1"/>
           <w:bCs w:val="1"/>
           <w:color w:val="auto"/>
-          <w:sz w:val="36"/>
-          <w:szCs w:val="36"/>
-          <w:u w:val="none"/>
-        </w:rPr>
-        <w:t xml:space="preserve">PERÍODO: </w:t>
-      </w:r>
-      <w:r>
-        <w:rPr>
-          <w:rFonts w:eastAsia="Calibri" w:cs="Calibri"/>
-          <w:b w:val="1"/>
-          <w:bCs w:val="1"/>
-          <w:color w:val="auto"/>
-          <w:sz w:val="36"/>
-          <w:szCs w:val="36"/>
-          <w:u w:val="none"/>
-          <w:lang w:val="pt-BR" w:eastAsia="pt-PT" w:bidi="pt-PT"/>
-        </w:rPr>
-        <w:t xml:space="preserve">{{ </w:t>
-      </w:r>
-      <w:r>
-        <w:rPr>
-          <w:rFonts w:eastAsia="Calibri" w:cs="Calibri"/>
-          <w:b w:val="1"/>
-          <w:bCs w:val="1"/>
-          <w:color w:val="auto"/>
-          <w:sz w:val="36"/>
-          <w:szCs w:val="36"/>
-          <w:u w:val="none"/>
-          <w:lang w:val="pt-BR" w:eastAsia="pt-PT" w:bidi="pt-PT"/>
-        </w:rPr>
-        <w:t>periodo_anual</w:t>
-      </w:r>
-      <w:r>
-        <w:rPr>
-          <w:rFonts w:eastAsia="Calibri" w:cs="Calibri"/>
-          <w:b w:val="1"/>
-          <w:bCs w:val="1"/>
-          <w:color w:val="auto"/>
-          <w:sz w:val="36"/>
-          <w:szCs w:val="36"/>
-          <w:u w:val="none"/>
-          <w:lang w:val="pt-BR" w:eastAsia="pt-PT" w:bidi="pt-PT"/>
-        </w:rPr>
-        <w:t>}}</w:t>
-      </w:r>
-    </w:p>
-    <w:p xmlns:wp14="http://schemas.microsoft.com/office/word/2010/wordml" wp14:textId="77777777">
-      <w:pPr>
-        <w:pStyle w:val="Normal"/>
-        <w:spacing w:before="0" w:after="161" w:line="259" w:lineRule="auto"/>
-        <w:ind w:left="0" w:right="0" w:hanging="0"/>
-        <w:rPr>
-          <w:rFonts w:eastAsia="Calibri" w:cs="Calibri"/>
-          <w:b w:val="1"/>
-          <w:bCs w:val="1"/>
-          <w:color w:val="auto"/>
-          <w:u w:val="none"/>
-        </w:rPr>
-      </w:pPr>
-      <w:r>
-        <w:rPr>
-          <w:rFonts w:eastAsia="Calibri" w:cs="Calibri"/>
-          <w:b w:val="1"/>
-          <w:bCs w:val="1"/>
-          <w:color w:val="auto"/>
-          <w:u w:val="none"/>
-        </w:rPr>
-        <w:t xml:space="preserve"> </w:t>
-      </w:r>
-    </w:p>
-    <w:p xmlns:wp14="http://schemas.microsoft.com/office/word/2010/wordml" wp14:textId="77777777">
-      <w:pPr>
-        <w:pStyle w:val="Normal"/>
-        <w:spacing w:before="0" w:after="160" w:line="259" w:lineRule="auto"/>
-        <w:ind w:left="0" w:right="0" w:hanging="0"/>
-        <w:rPr>
-          <w:rFonts w:eastAsia="Calibri" w:cs="Calibri"/>
-          <w:b w:val="1"/>
-          <w:bCs w:val="1"/>
-          <w:color w:val="auto"/>
-          <w:u w:val="none"/>
-        </w:rPr>
-      </w:pPr>
-      <w:r>
-        <w:rPr>
-          <w:rFonts w:eastAsia="Calibri" w:cs="Calibri"/>
-          <w:b w:val="1"/>
-          <w:bCs w:val="1"/>
-          <w:color w:val="auto"/>
-          <w:u w:val="none"/>
-        </w:rPr>
-        <w:t xml:space="preserve"> </w:t>
-      </w:r>
-    </w:p>
-    <w:p xmlns:wp14="http://schemas.microsoft.com/office/word/2010/wordml" wp14:textId="77777777">
-      <w:pPr>
-        <w:pStyle w:val="Normal"/>
-        <w:spacing w:before="0" w:after="155" w:line="259" w:lineRule="auto"/>
-        <w:ind w:left="0" w:right="0" w:hanging="0"/>
-        <w:rPr>
-          <w:rFonts w:eastAsia="Calibri" w:cs="Calibri"/>
-          <w:b w:val="1"/>
-          <w:bCs w:val="1"/>
-          <w:color w:val="auto"/>
-          <w:u w:val="none"/>
-        </w:rPr>
-      </w:pPr>
-      <w:r>
-        <w:rPr>
-          <w:rFonts w:eastAsia="Calibri" w:cs="Calibri"/>
-          <w:b w:val="1"/>
-          <w:bCs w:val="1"/>
-          <w:color w:val="auto"/>
-          <w:u w:val="none"/>
-        </w:rPr>
-        <w:t xml:space="preserve"> </w:t>
-      </w:r>
-    </w:p>
-    <w:p xmlns:wp14="http://schemas.microsoft.com/office/word/2010/wordml" wp14:textId="77777777">
-      <w:pPr>
-        <w:pStyle w:val="Normal"/>
-        <w:spacing w:before="0" w:after="160" w:line="259" w:lineRule="auto"/>
-        <w:ind w:left="0" w:right="0" w:hanging="0"/>
-        <w:rPr>
-          <w:rFonts w:eastAsia="Calibri" w:cs="Calibri"/>
-          <w:b w:val="1"/>
-          <w:bCs w:val="1"/>
-          <w:color w:val="auto"/>
-          <w:u w:val="none"/>
-        </w:rPr>
-      </w:pPr>
-      <w:r>
-        <w:rPr>
-          <w:rFonts w:eastAsia="Calibri" w:cs="Calibri"/>
-          <w:b w:val="1"/>
-          <w:bCs w:val="1"/>
-          <w:color w:val="auto"/>
           <w:u w:val="none"/>
         </w:rPr>
         <w:t xml:space="preserve"> </w:t>
@@ -567,17 +463,17 @@
         <w:ind w:left="0" w:right="0" w:hanging="0"/>
         <w:rPr>
           <w:rFonts w:eastAsia="Calibri" w:cs="Calibri"/>
-          <w:b w:val="1"/>
-          <w:bCs w:val="1"/>
-          <w:color w:val="auto"/>
-          <w:u w:val="none"/>
-        </w:rPr>
-      </w:pPr>
-      <w:r>
-        <w:rPr>
-          <w:rFonts w:eastAsia="Calibri" w:cs="Calibri"/>
-          <w:b w:val="1"/>
-          <w:bCs w:val="1"/>
+          <w:b/>
+          <w:bCs/>
+          <w:color w:val="auto"/>
+          <w:u w:val="none"/>
+        </w:rPr>
+      </w:pPr>
+      <w:r>
+        <w:rPr>
+          <w:rFonts w:eastAsia="Calibri" w:cs="Calibri"/>
+          <w:b/>
+          <w:bCs/>
           <w:color w:val="auto"/>
           <w:u w:val="none"/>
         </w:rPr>
@@ -592,11 +488,11 @@
         <w:jc w:val="center"/>
         <w:rPr>
           <w:rFonts w:ascii="Calibri" w:hAnsi="Calibri" w:eastAsia="Calibri" w:cs="Calibri"/>
-          <w:b w:val="0"/>
-          <w:bCs w:val="0"/>
-          <w:i w:val="0"/>
+          <w:b w:val="false"/>
+          <w:bCs w:val="false"/>
           <w:i w:val="false"/>
-          <w:iCs w:val="0"/>
+          <w:i w:val="false"/>
+          <w:iCs w:val="false"/>
           <w:color w:val="auto"/>
           <w:sz w:val="28"/>
           <w:szCs w:val="28"/>
@@ -607,8 +503,8 @@
       <w:r>
         <w:rPr>
           <w:rFonts w:eastAsia="Calibri" w:cs="Calibri"/>
-          <w:b w:val="1"/>
-          <w:bCs w:val="1"/>
+          <w:b/>
+          <w:bCs/>
           <w:color w:val="auto"/>
           <w:sz w:val="28"/>
           <w:szCs w:val="28"/>
@@ -637,8 +533,8 @@
         <w:jc w:val="center"/>
         <w:rPr>
           <w:rFonts w:ascii="Calibri" w:hAnsi="Calibri" w:eastAsia="Calibri" w:cs="Calibri"/>
-          <w:b w:val="1"/>
-          <w:bCs w:val="1"/>
+          <w:b/>
+          <w:bCs/>
           <w:color w:val="auto"/>
           <w:sz w:val="28"/>
           <w:szCs w:val="28"/>
@@ -649,41 +545,15 @@
       <w:r>
         <w:rPr>
           <w:rFonts w:eastAsia="Calibri" w:cs="Calibri"/>
-          <w:b w:val="1"/>
-          <w:bCs w:val="1"/>
+          <w:b/>
+          <w:bCs/>
           <w:color w:val="auto"/>
           <w:sz w:val="28"/>
           <w:szCs w:val="28"/>
           <w:u w:val="none"/>
           <w:lang w:val="pt-BR" w:eastAsia="pt-PT" w:bidi="pt-PT"/>
         </w:rPr>
-        <w:t xml:space="preserve">{{ </w:t>
-      </w:r>
-      <w:r>
-        <w:rPr>
-          <w:rFonts w:eastAsia="Calibri" w:cs="Calibri"/>
-          <w:b w:val="1"/>
-          <w:bCs w:val="1"/>
-          <w:color w:val="auto"/>
-          <w:sz w:val="28"/>
-          <w:szCs w:val="28"/>
-          <w:u w:val="none"/>
-          <w:lang w:val="pt-BR" w:eastAsia="pt-PT" w:bidi="pt-PT"/>
-        </w:rPr>
-        <w:t>nome_empresa</w:t>
-      </w:r>
-      <w:r>
-        <w:rPr>
-          <w:rFonts w:eastAsia="Calibri" w:cs="Calibri"/>
-          <w:b w:val="1"/>
-          <w:bCs w:val="1"/>
-          <w:color w:val="auto"/>
-          <w:sz w:val="28"/>
-          <w:szCs w:val="28"/>
-          <w:u w:val="none"/>
-          <w:lang w:val="pt-BR" w:eastAsia="pt-PT" w:bidi="pt-PT"/>
-        </w:rPr>
-        <w:t>}}</w:t>
+        <w:t>{{ nome_empresa}}</w:t>
       </w:r>
     </w:p>
     <w:p xmlns:wp14="http://schemas.microsoft.com/office/word/2010/wordml" wp14:textId="77777777">
@@ -694,8 +564,8 @@
         <w:jc w:val="center"/>
         <w:rPr>
           <w:rFonts w:ascii="Calibri" w:hAnsi="Calibri" w:eastAsia="Calibri" w:cs="Calibri"/>
-          <w:b w:val="1"/>
-          <w:bCs w:val="1"/>
+          <w:b/>
+          <w:bCs/>
           <w:color w:val="auto"/>
           <w:sz w:val="28"/>
           <w:szCs w:val="28"/>
@@ -706,8 +576,8 @@
       <w:r>
         <w:rPr>
           <w:rFonts w:eastAsia="Calibri" w:cs="Calibri"/>
-          <w:b w:val="1"/>
-          <w:bCs w:val="1"/>
+          <w:b/>
+          <w:bCs/>
           <w:color w:val="auto"/>
           <w:sz w:val="28"/>
           <w:szCs w:val="28"/>
@@ -719,41 +589,15 @@
       <w:r>
         <w:rPr>
           <w:rFonts w:eastAsia="Calibri" w:cs="Calibri"/>
-          <w:b w:val="1"/>
-          <w:bCs w:val="1"/>
+          <w:b/>
+          <w:bCs/>
           <w:color w:val="auto"/>
           <w:sz w:val="28"/>
           <w:szCs w:val="28"/>
           <w:u w:val="none"/>
           <w:lang w:val="pt-BR" w:eastAsia="pt-PT" w:bidi="pt-PT"/>
         </w:rPr>
-        <w:t xml:space="preserve">{{ </w:t>
-      </w:r>
-      <w:r>
-        <w:rPr>
-          <w:rFonts w:eastAsia="Calibri" w:cs="Calibri"/>
-          <w:b w:val="1"/>
-          <w:bCs w:val="1"/>
-          <w:color w:val="auto"/>
-          <w:sz w:val="28"/>
-          <w:szCs w:val="28"/>
-          <w:u w:val="none"/>
-          <w:lang w:val="pt-BR" w:eastAsia="pt-PT" w:bidi="pt-PT"/>
-        </w:rPr>
-        <w:t>cnpj_empresa</w:t>
-      </w:r>
-      <w:r>
-        <w:rPr>
-          <w:rFonts w:eastAsia="Calibri" w:cs="Calibri"/>
-          <w:b w:val="1"/>
-          <w:bCs w:val="1"/>
-          <w:color w:val="auto"/>
-          <w:sz w:val="28"/>
-          <w:szCs w:val="28"/>
-          <w:u w:val="none"/>
-          <w:lang w:val="pt-BR" w:eastAsia="pt-PT" w:bidi="pt-PT"/>
-        </w:rPr>
-        <w:t>}}</w:t>
+        <w:t>{{ cnpj_empresa}}</w:t>
       </w:r>
     </w:p>
     <w:p xmlns:wp14="http://schemas.microsoft.com/office/word/2010/wordml" wp14:textId="77777777">
@@ -776,30 +620,13 @@
     <w:p xmlns:wp14="http://schemas.microsoft.com/office/word/2010/wordml" wp14:textId="77777777">
       <w:pPr>
         <w:pStyle w:val="Normal"/>
-        <w:spacing w:before="0" w:after="0" w:line="372" w:lineRule="auto"/>
-        <w:ind w:left="1242" w:right="2160" w:hanging="10"/>
-        <w:jc w:val="center"/>
-        <w:rPr>
-          <w:rFonts w:ascii="Calibri" w:hAnsi="Calibri" w:eastAsia="Calibri" w:cs="Calibri"/>
-          <w:b w:val="1"/>
-          <w:bCs w:val="1"/>
-          <w:color w:val="auto"/>
-          <w:sz w:val="28"/>
-          <w:szCs w:val="28"/>
-          <w:u w:val="none"/>
-        </w:rPr>
-      </w:pPr>
-    </w:p>
-    <w:p xmlns:wp14="http://schemas.microsoft.com/office/word/2010/wordml" wp14:textId="77777777">
-      <w:pPr>
-        <w:pStyle w:val="Normal"/>
         <w:spacing w:before="0" w:after="161" w:line="259" w:lineRule="auto"/>
         <w:ind w:left="0" w:right="928" w:hanging="0"/>
         <w:jc w:val="center"/>
         <w:rPr>
           <w:rFonts w:eastAsia="Calibri" w:cs="Calibri"/>
-          <w:b w:val="1"/>
-          <w:bCs w:val="1"/>
+          <w:b/>
+          <w:bCs/>
           <w:color w:val="auto"/>
           <w:sz w:val="28"/>
           <w:szCs w:val="28"/>
@@ -809,37 +636,8 @@
       <w:r>
         <w:rPr>
           <w:rFonts w:eastAsia="Calibri" w:cs="Calibri"/>
-          <w:b w:val="1"/>
-          <w:bCs w:val="1"/>
-          <w:color w:val="auto"/>
-          <w:sz w:val="28"/>
-          <w:szCs w:val="28"/>
-          <w:u w:val="none"/>
-        </w:rPr>
-        <w:t xml:space="preserve"> </w:t>
-      </w:r>
-    </w:p>
-    <w:p xmlns:wp14="http://schemas.microsoft.com/office/word/2010/wordml" wp14:textId="77777777">
-      <w:pPr>
-        <w:pStyle w:val="Normal"/>
-        <w:spacing w:before="0" w:after="166" w:line="259" w:lineRule="auto"/>
-        <w:ind w:left="0" w:right="928" w:hanging="0"/>
-        <w:jc w:val="center"/>
-        <w:rPr>
-          <w:rFonts w:eastAsia="Calibri" w:cs="Calibri"/>
-          <w:b w:val="1"/>
-          <w:bCs w:val="1"/>
-          <w:color w:val="auto"/>
-          <w:sz w:val="28"/>
-          <w:szCs w:val="28"/>
-          <w:u w:val="none"/>
-        </w:rPr>
-      </w:pPr>
-      <w:r>
-        <w:rPr>
-          <w:rFonts w:eastAsia="Calibri" w:cs="Calibri"/>
-          <w:b w:val="1"/>
-          <w:bCs w:val="1"/>
+          <w:b/>
+          <w:bCs/>
           <w:color w:val="auto"/>
           <w:sz w:val="28"/>
           <w:szCs w:val="28"/>
@@ -856,8 +654,8 @@
         <w:jc w:val="center"/>
         <w:rPr>
           <w:rFonts w:eastAsia="Calibri" w:cs="Calibri"/>
-          <w:b w:val="1"/>
-          <w:bCs w:val="1"/>
+          <w:b/>
+          <w:bCs/>
           <w:color w:val="auto"/>
           <w:sz w:val="28"/>
           <w:szCs w:val="28"/>
@@ -867,37 +665,8 @@
       <w:r>
         <w:rPr>
           <w:rFonts w:eastAsia="Calibri" w:cs="Calibri"/>
-          <w:b w:val="1"/>
-          <w:bCs w:val="1"/>
-          <w:color w:val="auto"/>
-          <w:sz w:val="28"/>
-          <w:szCs w:val="28"/>
-          <w:u w:val="none"/>
-        </w:rPr>
-        <w:t xml:space="preserve"> </w:t>
-      </w:r>
-    </w:p>
-    <w:p xmlns:wp14="http://schemas.microsoft.com/office/word/2010/wordml" wp14:textId="77777777">
-      <w:pPr>
-        <w:pStyle w:val="Normal"/>
-        <w:spacing w:before="0" w:after="161" w:line="259" w:lineRule="auto"/>
-        <w:ind w:left="0" w:right="928" w:hanging="0"/>
-        <w:jc w:val="center"/>
-        <w:rPr>
-          <w:rFonts w:eastAsia="Calibri" w:cs="Calibri"/>
-          <w:b w:val="1"/>
-          <w:bCs w:val="1"/>
-          <w:color w:val="auto"/>
-          <w:sz w:val="28"/>
-          <w:szCs w:val="28"/>
-          <w:u w:val="none"/>
-        </w:rPr>
-      </w:pPr>
-      <w:r>
-        <w:rPr>
-          <w:rFonts w:eastAsia="Calibri" w:cs="Calibri"/>
-          <w:b w:val="1"/>
-          <w:bCs w:val="1"/>
+          <w:b/>
+          <w:bCs/>
           <w:color w:val="auto"/>
           <w:sz w:val="28"/>
           <w:szCs w:val="28"/>
@@ -952,15 +721,27 @@
         <w:t xml:space="preserve"> }}</w:t>
       </w:r>
     </w:p>
-    <w:p xmlns:wp14="http://schemas.microsoft.com/office/word/2010/wordml" wp14:textId="77777777">
-      <w:pPr>
-        <w:pStyle w:val="Normal"/>
-        <w:spacing w:before="0" w:after="0" w:line="259" w:lineRule="auto"/>
-        <w:ind w:left="0" w:right="990" w:hanging="0"/>
-        <w:jc w:val="right"/>
-        <w:rPr>
-          <w:color w:val="auto"/>
-          <w:u w:val="none"/>
+    <w:p xmlns:wp14="http://schemas.microsoft.com/office/word/2010/wordml" wp14:textId="62A4621C">
+      <w:pPr>
+        <w:spacing w:before="0" w:after="160" w:line="252" w:lineRule="auto"/>
+        <w:ind/>
+      </w:pPr>
+      <w:r>
+        <w:br w:type="page"/>
+      </w:r>
+    </w:p>
+    <w:p xmlns:wp14="http://schemas.microsoft.com/office/word/2010/wordml" wp14:textId="49D73D0E">
+      <w:pPr>
+        <w:pStyle w:val="Normal"/>
+        <w:spacing w:before="0" w:after="425" w:line="259" w:lineRule="auto"/>
+        <w:ind w:left="0" w:right="999" w:hanging="0"/>
+        <w:jc w:val="center"/>
+        <w:rPr>
+          <w:color w:val="auto"/>
+          <w:sz w:val="28"/>
+          <w:szCs w:val="28"/>
+          <w:u w:val="none"/>
+          <w:lang w:val="pt-BR"/>
         </w:rPr>
       </w:pPr>
     </w:p>
@@ -971,8 +752,8 @@
         <w:ind w:left="-5" w:right="884" w:hanging="10"/>
         <w:rPr>
           <w:rFonts w:ascii="Calibri" w:hAnsi="Calibri" w:eastAsia="Calibri" w:cs="Calibri"/>
-          <w:b w:val="1"/>
-          <w:bCs w:val="1"/>
+          <w:b/>
+          <w:bCs/>
           <w:color w:val="auto"/>
           <w:u w:val="none"/>
           <w:lang w:val="pt-BR"/>
@@ -981,8 +762,8 @@
       <w:r>
         <w:rPr>
           <w:rFonts w:eastAsia="Calibri" w:cs="Calibri"/>
-          <w:b w:val="1"/>
-          <w:bCs w:val="1"/>
+          <w:b/>
+          <w:bCs/>
           <w:color w:val="auto"/>
           <w:u w:val="none"/>
         </w:rPr>
@@ -991,8 +772,8 @@
       <w:r>
         <w:rPr>
           <w:rFonts w:eastAsia="Calibri" w:cs="Calibri"/>
-          <w:b w:val="1"/>
-          <w:bCs w:val="1"/>
+          <w:b/>
+          <w:bCs/>
           <w:color w:val="auto"/>
           <w:sz w:val="22"/>
           <w:szCs w:val="22"/>
@@ -1004,106 +785,54 @@
       <w:r>
         <w:rPr>
           <w:rFonts w:eastAsia="Calibri" w:cs="Calibri"/>
-          <w:b w:val="1"/>
-          <w:bCs w:val="1"/>
+          <w:b/>
+          <w:bCs/>
           <w:color w:val="auto"/>
           <w:sz w:val="22"/>
           <w:szCs w:val="22"/>
           <w:u w:val="none"/>
           <w:lang w:val="pt-BR" w:eastAsia="pt-PT" w:bidi="pt-PT"/>
         </w:rPr>
-        <w:t xml:space="preserve">{{ </w:t>
-      </w:r>
-      <w:r>
-        <w:rPr>
-          <w:rFonts w:eastAsia="Calibri" w:cs="Calibri"/>
-          <w:b w:val="1"/>
-          <w:bCs w:val="1"/>
-          <w:color w:val="auto"/>
+        <w:t>{{ data_dem_encerradas}}</w:t>
+      </w:r>
+    </w:p>
+    <w:p xmlns:wp14="http://schemas.microsoft.com/office/word/2010/wordml" wp14:textId="77777777">
+      <w:pPr>
+        <w:pStyle w:val="Normal"/>
+        <w:spacing w:before="0" w:after="1" w:line="252" w:lineRule="auto"/>
+        <w:rPr>
+          <w:rFonts w:ascii="Calibri" w:hAnsi="Calibri" w:eastAsia="Calibri" w:cs="Calibri"/>
+          <w:b/>
+          <w:bCs/>
+          <w:color w:val="auto" w:themeColor="accent6"/>
           <w:sz w:val="22"/>
           <w:szCs w:val="22"/>
           <w:u w:val="none"/>
           <w:lang w:val="pt-BR" w:eastAsia="pt-PT" w:bidi="pt-PT"/>
         </w:rPr>
-        <w:t>data_dem_encerradas</w:t>
-      </w:r>
-      <w:r>
-        <w:rPr>
-          <w:rFonts w:eastAsia="Calibri" w:cs="Calibri"/>
-          <w:b w:val="1"/>
-          <w:bCs w:val="1"/>
+      </w:pPr>
+      <w:r>
+        <w:rPr>
+          <w:rFonts w:eastAsia="Calibri" w:cs="Calibri"/>
+          <w:color w:val="auto"/>
+          <w:sz w:val="22"/>
+          <w:szCs w:val="22"/>
+          <w:u w:val="none"/>
+        </w:rPr>
+        <w:t xml:space="preserve">Empresa: </w:t>
+      </w:r>
+      <w:r>
+        <w:rPr>
+          <w:rFonts w:eastAsia="Calibri" w:cs="Calibri"/>
+          <w:b/>
+          <w:bCs/>
           <w:color w:val="auto"/>
           <w:sz w:val="22"/>
           <w:szCs w:val="22"/>
           <w:u w:val="none"/>
           <w:lang w:val="pt-BR" w:eastAsia="pt-PT" w:bidi="pt-PT"/>
         </w:rPr>
-        <w:t>}}</w:t>
-      </w:r>
-    </w:p>
-    <w:p xmlns:wp14="http://schemas.microsoft.com/office/word/2010/wordml" wp14:textId="77777777">
-      <w:pPr>
-        <w:pStyle w:val="Normal"/>
-        <w:spacing w:before="0" w:after="1" w:line="252" w:lineRule="auto"/>
-        <w:rPr>
-          <w:rFonts w:ascii="Calibri" w:hAnsi="Calibri" w:eastAsia="Calibri" w:cs="Calibri"/>
-          <w:b w:val="1"/>
-          <w:bCs w:val="1"/>
-          <w:color w:val="auto" w:themeColor="accent6"/>
-          <w:sz w:val="22"/>
-          <w:szCs w:val="22"/>
-          <w:u w:val="none"/>
-          <w:lang w:val="pt-BR" w:eastAsia="pt-PT" w:bidi="pt-PT"/>
-        </w:rPr>
-      </w:pPr>
-      <w:r>
-        <w:rPr>
-          <w:rFonts w:eastAsia="Calibri" w:cs="Calibri"/>
-          <w:color w:val="auto"/>
-          <w:sz w:val="22"/>
-          <w:szCs w:val="22"/>
-          <w:u w:val="none"/>
-        </w:rPr>
-        <w:t xml:space="preserve">Empresa: </w:t>
-      </w:r>
-      <w:r>
-        <w:rPr>
-          <w:rFonts w:eastAsia="Calibri" w:cs="Calibri"/>
-          <w:b w:val="1"/>
-          <w:bCs w:val="1"/>
-          <w:color w:val="auto"/>
-          <w:sz w:val="22"/>
-          <w:szCs w:val="22"/>
-          <w:u w:val="none"/>
-          <w:lang w:val="pt-BR" w:eastAsia="pt-PT" w:bidi="pt-PT"/>
-        </w:rPr>
-        <w:t xml:space="preserve">{{ </w:t>
-      </w:r>
-      <w:r>
-        <w:rPr>
-          <w:rFonts w:eastAsia="Calibri" w:cs="Calibri"/>
-          <w:b w:val="1"/>
-          <w:bCs w:val="1"/>
-          <w:color w:val="auto"/>
-          <w:sz w:val="22"/>
-          <w:szCs w:val="22"/>
-          <w:u w:val="none"/>
-          <w:lang w:val="pt-BR" w:eastAsia="pt-PT" w:bidi="pt-PT"/>
-        </w:rPr>
-        <w:t>nome_empresa</w:t>
-      </w:r>
-      <w:r>
-        <w:rPr>
-          <w:rFonts w:eastAsia="Calibri" w:cs="Calibri"/>
-          <w:b w:val="1"/>
-          <w:bCs w:val="1"/>
-          <w:color w:val="auto"/>
-          <w:sz w:val="22"/>
-          <w:szCs w:val="22"/>
-          <w:u w:val="none"/>
-          <w:lang w:val="pt-BR" w:eastAsia="pt-PT" w:bidi="pt-PT"/>
-        </w:rPr>
-        <w:t xml:space="preserve"> }}</w:t>
+        <w:t>{{ nome_empresa }}</w:t>
       </w:r>
     </w:p>
     <w:p xmlns:wp14="http://schemas.microsoft.com/office/word/2010/wordml" wp14:textId="77777777">
@@ -1147,29 +876,7 @@
           <w:u w:val="none"/>
           <w:lang w:val="pt-BR" w:eastAsia="pt-PT" w:bidi="pt-PT"/>
         </w:rPr>
-        <w:t xml:space="preserve">{{ </w:t>
-      </w:r>
-      <w:r>
-        <w:rPr>
-          <w:rFonts w:eastAsia="Calibri" w:cs="Calibri"/>
-          <w:color w:val="auto"/>
-          <w:sz w:val="22"/>
-          <w:szCs w:val="22"/>
-          <w:u w:val="none"/>
-          <w:lang w:val="pt-BR" w:eastAsia="pt-PT" w:bidi="pt-PT"/>
-        </w:rPr>
-        <w:t>cnpj_empresa</w:t>
-      </w:r>
-      <w:r>
-        <w:rPr>
-          <w:rFonts w:eastAsia="Calibri" w:cs="Calibri"/>
-          <w:color w:val="auto"/>
-          <w:sz w:val="22"/>
-          <w:szCs w:val="22"/>
-          <w:u w:val="none"/>
-          <w:lang w:val="pt-BR" w:eastAsia="pt-PT" w:bidi="pt-PT"/>
-        </w:rPr>
-        <w:t xml:space="preserve"> }}</w:t>
+        <w:t>{{ cnpj_empresa }}</w:t>
       </w:r>
     </w:p>
     <w:p xmlns:wp14="http://schemas.microsoft.com/office/word/2010/wordml" wp14:textId="77777777">
@@ -1206,29 +913,7 @@
           <w:u w:val="none"/>
           <w:lang w:val="pt-BR" w:eastAsia="pt-PT" w:bidi="pt-PT"/>
         </w:rPr>
-        <w:t xml:space="preserve">{{ </w:t>
-      </w:r>
-      <w:r>
-        <w:rPr>
-          <w:rFonts w:eastAsia="Calibri" w:cs="Calibri"/>
-          <w:color w:val="auto"/>
-          <w:sz w:val="22"/>
-          <w:szCs w:val="22"/>
-          <w:u w:val="none"/>
-          <w:lang w:val="pt-BR" w:eastAsia="pt-PT" w:bidi="pt-PT"/>
-        </w:rPr>
-        <w:t>razao_social_empresa</w:t>
-      </w:r>
-      <w:r>
-        <w:rPr>
-          <w:rFonts w:eastAsia="Calibri" w:cs="Calibri"/>
-          <w:color w:val="auto"/>
-          <w:sz w:val="22"/>
-          <w:szCs w:val="22"/>
-          <w:u w:val="none"/>
-          <w:lang w:val="pt-BR" w:eastAsia="pt-PT" w:bidi="pt-PT"/>
-        </w:rPr>
-        <w:t xml:space="preserve"> }}</w:t>
+        <w:t>{{ razao_social_empresa }}</w:t>
       </w:r>
     </w:p>
     <w:p xmlns:wp14="http://schemas.microsoft.com/office/word/2010/wordml" wp14:textId="77777777">
@@ -1272,8 +957,8 @@
       <w:r>
         <w:rPr>
           <w:rFonts w:eastAsia="Calibri" w:cs="Calibri"/>
-          <w:b w:val="1"/>
-          <w:bCs w:val="1"/>
+          <w:b/>
+          <w:bCs/>
           <w:color w:val="auto"/>
           <w:u w:val="none"/>
         </w:rPr>
@@ -1297,8 +982,8 @@
       <w:r>
         <w:rPr>
           <w:rFonts w:eastAsia="Calibri" w:cs="Calibri"/>
-          <w:b w:val="1"/>
-          <w:bCs w:val="1"/>
+          <w:b/>
+          <w:bCs/>
           <w:color w:val="auto"/>
           <w:u w:val="none"/>
         </w:rPr>
@@ -1318,6 +1003,15 @@
           <w:u w:val="none"/>
         </w:rPr>
       </w:pPr>
+      <w:r>
+        <w:rPr>
+          <w:rFonts w:eastAsia="Calibri" w:cs="Calibri"/>
+          <w:color w:val="auto"/>
+          <w:sz w:val="28"/>
+          <w:szCs w:val="28"/>
+          <w:u w:val="none"/>
+        </w:rPr>
+      </w:r>
     </w:p>
     <w:p xmlns:wp14="http://schemas.microsoft.com/office/word/2010/wordml" wp14:textId="77777777">
       <w:pPr>
@@ -1333,6 +1027,8 @@
           <w:color w:val="auto"/>
           <w:u w:val="none"/>
         </w:rPr>
+      </w:r>
+      <w:r>
         <w:br w:type="page"/>
       </w:r>
     </w:p>
@@ -1385,7 +1081,7 @@
         <w:t xml:space="preserve"> </w:t>
       </w:r>
     </w:p>
-    <w:p xmlns:wp14="http://schemas.microsoft.com/office/word/2010/wordml" wp14:textId="2079FE73">
+    <w:p xmlns:wp14="http://schemas.microsoft.com/office/word/2010/wordml" wp14:textId="27BC27C5">
       <w:pPr>
         <w:pStyle w:val="Normal"/>
         <w:spacing w:before="0" w:after="160" w:line="252" w:lineRule="auto"/>
@@ -1458,46 +1154,10 @@
           <w:u w:val="none"/>
           <w:lang w:val="pt-BR" w:eastAsia="pt-PT" w:bidi="pt-PT"/>
         </w:rPr>
-        <w:t xml:space="preserve"> }} </w:t>
-      </w:r>
-      <w:r>
-        <w:rPr>
-          <w:rFonts w:eastAsia="Calibri" w:cs="Calibri"/>
-          <w:b w:val="1"/>
-          <w:bCs w:val="1"/>
-          <w:color w:val="auto"/>
-          <w:u w:val="none"/>
-        </w:rPr>
-        <w:t>...............................</w:t>
-      </w:r>
-      <w:r>
-        <w:rPr>
-          <w:rFonts w:eastAsia="Calibri" w:cs="Calibri"/>
-          <w:b w:val="1"/>
-          <w:bCs w:val="1"/>
-          <w:color w:val="auto"/>
-          <w:sz w:val="22"/>
-          <w:szCs w:val="22"/>
-          <w:u w:val="none"/>
-          <w:lang w:val="pt-BR" w:eastAsia="pt-PT" w:bidi="pt-PT"/>
-        </w:rPr>
-        <w:t xml:space="preserve">……………………………………………. </w:t>
-      </w:r>
-      <w:r>
-        <w:rPr>
-          <w:rFonts w:eastAsia="Calibri" w:cs="Calibri"/>
-          <w:b w:val="1"/>
-          <w:bCs w:val="1"/>
-          <w:color w:val="auto"/>
-          <w:sz w:val="22"/>
-          <w:szCs w:val="22"/>
-          <w:u w:val="none"/>
-          <w:lang w:val="pt-BR" w:eastAsia="pt-PT" w:bidi="pt-PT"/>
-        </w:rPr>
-        <w:t>4</w:t>
-      </w:r>
-    </w:p>
-    <w:p xmlns:wp14="http://schemas.microsoft.com/office/word/2010/wordml" wp14:textId="6670FA4E">
+        <w:t xml:space="preserve"> }} ………………………………….................…….....…….4</w:t>
+      </w:r>
+    </w:p>
+    <w:p xmlns:wp14="http://schemas.microsoft.com/office/word/2010/wordml" wp14:textId="598549F5">
       <w:pPr>
         <w:pStyle w:val="Normal"/>
         <w:spacing w:before="0" w:after="160" w:line="252" w:lineRule="auto"/>
@@ -1586,173 +1246,170 @@
           <w:u w:val="none"/>
           <w:lang w:eastAsia="pt-PT" w:bidi="pt-PT"/>
         </w:rPr>
-        <w:t xml:space="preserve"> </w:t>
-      </w:r>
-      <w:r>
-        <w:rPr>
-          <w:rFonts w:eastAsia="Calibri" w:cs="Calibri"/>
-          <w:b w:val="1"/>
-          <w:bCs w:val="1"/>
-          <w:color w:val="auto"/>
-          <w:sz w:val="22"/>
-          <w:szCs w:val="22"/>
-          <w:u w:val="none"/>
-          <w:lang w:eastAsia="pt-PT" w:bidi="pt-PT"/>
-        </w:rPr>
-        <w:t xml:space="preserve">.....................……... </w:t>
-      </w:r>
-      <w:r>
-        <w:rPr>
-          <w:rFonts w:eastAsia="Calibri" w:cs="Calibri"/>
-          <w:b w:val="1"/>
-          <w:bCs w:val="1"/>
-          <w:color w:val="auto"/>
-          <w:sz w:val="22"/>
-          <w:szCs w:val="22"/>
-          <w:u w:val="none"/>
-          <w:lang w:eastAsia="pt-PT" w:bidi="pt-PT"/>
-        </w:rPr>
-        <w:t>6</w:t>
+        <w:t xml:space="preserve"> ……................6</w:t>
       </w:r>
     </w:p>
     <w:sdt>
       <w:sdtPr>
-        <w:id w:val="2051265710"/>
+        <w:id w:val="202788756"/>
         <w:docPartObj>
           <w:docPartGallery w:val="Table of Contents"/>
-          <w:docPartUnique/>
+          <w:docPartUnique w:val="true"/>
         </w:docPartObj>
       </w:sdtPr>
       <w:sdtContent>
-        <w:p xmlns:wp14="http://schemas.microsoft.com/office/word/2010/wordml" wp14:textId="78A490EB">
+        <w:p xmlns:wp14="http://schemas.microsoft.com/office/word/2010/wordml" wp14:textId="77777777">
           <w:pPr>
             <w:pStyle w:val="TOC1"/>
             <w:tabs>
-              <w:tab w:val="right" w:leader="dot" w:pos="9495"/>
+              <w:tab w:val="clear" w:pos="720"/>
+              <w:tab w:val="right" w:leader="dot" w:pos="9501"/>
             </w:tabs>
             <w:rPr>
-              <w:rStyle w:val="Hyperlink"/>
+              <w:color w:val="auto"/>
+              <w:u w:val="none"/>
             </w:rPr>
           </w:pPr>
           <w:r>
             <w:fldChar w:fldCharType="begin"/>
           </w:r>
           <w:r>
-            <w:instrText xml:space="preserve">TOC \o "1-1" \z \u \h</w:instrText>
+            <w:rPr>
+              <w:webHidden/>
+              <w:rStyle w:val="IndexLink"/>
+              <w:u w:val="none"/>
+              <w:vanish w:val="false"/>
+              <w:color w:val="auto"/>
+            </w:rPr>
+            <w:instrText xml:space="preserve"> TOC \z \o "1-1" \u \h</w:instrText>
           </w:r>
           <w:r>
+            <w:rPr>
+              <w:webHidden/>
+              <w:rStyle w:val="IndexLink"/>
+              <w:u w:val="none"/>
+              <w:vanish w:val="false"/>
+              <w:color w:val="auto"/>
+            </w:rPr>
             <w:fldChar w:fldCharType="separate"/>
           </w:r>
-          <w:hyperlink w:anchor="_Toc959082302">
+          <w:hyperlink w:anchor="__RefHeading___Toc178_1748042673">
             <w:r>
               <w:rPr>
-                <w:rStyle w:val="Hyperlink"/>
+                <w:webHidden/>
+                <w:rStyle w:val="IndexLink"/>
+                <w:vanish w:val="false"/>
+                <w:color w:val="auto"/>
+                <w:u w:val="none"/>
               </w:rPr>
               <w:t>NOTAS EXPLICATIVAS ÀS DEMONSTRAÇÕES CONTÁBEIS</w:t>
             </w:r>
             <w:r>
+              <w:rPr>
+                <w:rStyle w:val="IndexLink"/>
+                <w:vanish w:val="false"/>
+              </w:rPr>
               <w:tab/>
             </w:r>
             <w:r>
-              <w:fldChar w:fldCharType="begin"/>
-            </w:r>
-            <w:r>
-              <w:instrText xml:space="preserve">PAGEREF _Toc959082302 \h</w:instrText>
-            </w:r>
-            <w:r>
-              <w:fldChar w:fldCharType="separate"/>
-            </w:r>
-            <w:r>
               <w:rPr>
-                <w:rStyle w:val="Hyperlink"/>
+                <w:rStyle w:val="IndexLink"/>
+                <w:vanish w:val="false"/>
+                <w:color w:val="auto"/>
+                <w:u w:val="none"/>
               </w:rPr>
               <w:t>7</w:t>
             </w:r>
-            <w:r>
-              <w:fldChar w:fldCharType="end"/>
-            </w:r>
           </w:hyperlink>
         </w:p>
-        <w:p xmlns:wp14="http://schemas.microsoft.com/office/word/2010/wordml" wp14:textId="54DD6753">
+        <w:p xmlns:wp14="http://schemas.microsoft.com/office/word/2010/wordml" wp14:textId="77777777">
           <w:pPr>
             <w:pStyle w:val="TOC1"/>
             <w:tabs>
-              <w:tab w:val="right" w:leader="dot" w:pos="9495"/>
+              <w:tab w:val="clear" w:pos="720"/>
+              <w:tab w:val="right" w:leader="dot" w:pos="9501"/>
             </w:tabs>
             <w:rPr>
-              <w:rStyle w:val="Hyperlink"/>
+              <w:color w:val="auto"/>
+              <w:u w:val="none"/>
             </w:rPr>
           </w:pPr>
-          <w:hyperlink w:anchor="_Toc1820342037">
+          <w:hyperlink w:anchor="__RefHeading___Toc180_1748042673">
             <w:r>
               <w:rPr>
-                <w:rStyle w:val="Hyperlink"/>
+                <w:webHidden/>
+                <w:rStyle w:val="IndexLink"/>
+                <w:vanish w:val="false"/>
+                <w:color w:val="auto"/>
+                <w:u w:val="none"/>
               </w:rPr>
               <w:t>CARTA DE RESPONSABILIDADE DA ADMINISTRAÇÃO</w:t>
             </w:r>
             <w:r>
+              <w:rPr>
+                <w:rStyle w:val="IndexLink"/>
+                <w:vanish w:val="false"/>
+              </w:rPr>
               <w:tab/>
             </w:r>
             <w:r>
-              <w:fldChar w:fldCharType="begin"/>
+              <w:rPr>
+                <w:rStyle w:val="IndexLink"/>
+                <w:vanish w:val="false"/>
+                <w:color w:val="auto"/>
+                <w:u w:val="none"/>
+              </w:rPr>
+              <w:t>8</w:t>
             </w:r>
+          </w:hyperlink>
+        </w:p>
+        <w:p xmlns:wp14="http://schemas.microsoft.com/office/word/2010/wordml" wp14:textId="77777777">
+          <w:pPr>
+            <w:pStyle w:val="TOC1"/>
+            <w:tabs>
+              <w:tab w:val="clear" w:pos="720"/>
+              <w:tab w:val="right" w:leader="dot" w:pos="9501"/>
+            </w:tabs>
+            <w:rPr>
+              <w:color w:val="auto"/>
+              <w:u w:val="none"/>
+            </w:rPr>
+          </w:pPr>
+          <w:hyperlink w:anchor="__RefHeading___Toc182_1748042673">
             <w:r>
-              <w:instrText xml:space="preserve">PAGEREF _Toc1820342037 \h</w:instrText>
-            </w:r>
-            <w:r>
-              <w:fldChar w:fldCharType="separate"/>
+              <w:rPr>
+                <w:webHidden/>
+                <w:rStyle w:val="IndexLink"/>
+                <w:vanish w:val="false"/>
+                <w:color w:val="auto"/>
+                <w:u w:val="none"/>
+              </w:rPr>
+              <w:t>QUADRO DE ASSINATURAS</w:t>
             </w:r>
             <w:r>
               <w:rPr>
-                <w:rStyle w:val="Hyperlink"/>
+                <w:rStyle w:val="IndexLink"/>
+                <w:vanish w:val="false"/>
               </w:rPr>
-              <w:t>8</w:t>
-            </w:r>
-            <w:r>
-              <w:fldChar w:fldCharType="end"/>
-            </w:r>
-          </w:hyperlink>
-        </w:p>
-        <w:p xmlns:wp14="http://schemas.microsoft.com/office/word/2010/wordml" wp14:textId="0BAC3253">
-          <w:pPr>
-            <w:pStyle w:val="TOC1"/>
-            <w:tabs>
-              <w:tab w:val="right" w:leader="dot" w:pos="9495"/>
-            </w:tabs>
-            <w:rPr>
-              <w:rStyle w:val="Hyperlink"/>
-            </w:rPr>
-          </w:pPr>
-          <w:hyperlink w:anchor="_Toc184872870">
-            <w:r>
-              <w:rPr>
-                <w:rStyle w:val="Hyperlink"/>
-              </w:rPr>
-              <w:t>1. QUADRO DE ASSINATURAS</w:t>
-            </w:r>
-            <w:r>
               <w:tab/>
             </w:r>
             <w:r>
-              <w:fldChar w:fldCharType="begin"/>
-            </w:r>
-            <w:r>
-              <w:instrText xml:space="preserve">PAGEREF _Toc184872870 \h</w:instrText>
-            </w:r>
-            <w:r>
-              <w:fldChar w:fldCharType="separate"/>
-            </w:r>
-            <w:r>
               <w:rPr>
-                <w:rStyle w:val="Hyperlink"/>
+                <w:rStyle w:val="IndexLink"/>
+                <w:vanish w:val="false"/>
+                <w:color w:val="auto"/>
+                <w:u w:val="none"/>
               </w:rPr>
               <w:t>9</w:t>
             </w:r>
-            <w:r>
-              <w:fldChar w:fldCharType="end"/>
-            </w:r>
           </w:hyperlink>
           <w:r>
+            <w:rPr>
+              <w:rStyle w:val="IndexLink"/>
+              <w:u w:val="none"/>
+              <w:vanish w:val="false"/>
+              <w:color w:val="auto"/>
+            </w:rPr>
             <w:fldChar w:fldCharType="end"/>
           </w:r>
         </w:p>
@@ -1765,17 +1422,17 @@
         <w:ind w:left="0" w:right="0" w:hanging="0"/>
         <w:rPr>
           <w:rFonts w:eastAsia="Calibri" w:cs="Calibri"/>
-          <w:b w:val="1"/>
-          <w:bCs w:val="1"/>
-          <w:color w:val="auto"/>
-          <w:u w:val="none"/>
-        </w:rPr>
-      </w:pPr>
-      <w:r>
-        <w:rPr>
-          <w:rFonts w:eastAsia="Calibri" w:cs="Calibri"/>
-          <w:b w:val="1"/>
-          <w:bCs w:val="1"/>
+          <w:b/>
+          <w:bCs/>
+          <w:color w:val="auto"/>
+          <w:u w:val="none"/>
+        </w:rPr>
+      </w:pPr>
+      <w:r>
+        <w:rPr>
+          <w:rFonts w:eastAsia="Calibri" w:cs="Calibri"/>
+          <w:b/>
+          <w:bCs/>
           <w:color w:val="auto"/>
           <w:u w:val="none"/>
         </w:rPr>
@@ -1789,17 +1446,17 @@
         <w:ind w:left="0" w:right="0" w:hanging="0"/>
         <w:rPr>
           <w:rFonts w:ascii="Calibri" w:hAnsi="Calibri" w:eastAsia="Calibri" w:cs="Calibri"/>
-          <w:b w:val="1"/>
-          <w:bCs w:val="1"/>
-          <w:color w:val="auto"/>
-          <w:u w:val="none"/>
-        </w:rPr>
-      </w:pPr>
-      <w:r>
-        <w:rPr>
-          <w:rFonts w:eastAsia="Calibri" w:cs="Calibri"/>
-          <w:b w:val="1"/>
-          <w:bCs w:val="1"/>
+          <w:b/>
+          <w:bCs/>
+          <w:color w:val="auto"/>
+          <w:u w:val="none"/>
+        </w:rPr>
+      </w:pPr>
+      <w:r>
+        <w:rPr>
+          <w:rFonts w:eastAsia="Calibri" w:cs="Calibri"/>
+          <w:b/>
+          <w:bCs/>
           <w:color w:val="auto"/>
           <w:u w:val="none"/>
         </w:rPr>
@@ -1820,6 +1477,8 @@
           <w:color w:val="auto"/>
           <w:u w:val="none"/>
         </w:rPr>
+      </w:r>
+      <w:r>
         <w:br w:type="page"/>
       </w:r>
     </w:p>
@@ -1830,8 +1489,8 @@
         <w:ind w:left="0" w:right="0" w:hanging="0"/>
         <w:rPr>
           <w:rFonts w:ascii="Calibri" w:hAnsi="Calibri" w:eastAsia="Calibri" w:cs="Calibri"/>
-          <w:b w:val="1"/>
-          <w:bCs w:val="1"/>
+          <w:b/>
+          <w:bCs/>
           <w:color w:val="auto"/>
           <w:u w:val="none"/>
         </w:rPr>
@@ -1865,19 +1524,22 @@
         <w:t xml:space="preserve"> </w:t>
       </w:r>
     </w:p>
-    <w:p xmlns:wp14="http://schemas.microsoft.com/office/word/2010/wordml" wp14:textId="77777777">
+    <w:p xmlns:wp14="http://schemas.microsoft.com/office/word/2010/wordml" wp14:textId="15D500E7">
       <w:pPr>
         <w:pStyle w:val="Normal"/>
         <w:spacing w:before="0" w:after="103" w:line="259" w:lineRule="auto"/>
         <w:ind w:left="0" w:right="0" w:hanging="0"/>
         <w:jc w:val="center"/>
-        <w:rPr>
-          <w:rFonts w:ascii="Calibri" w:hAnsi="Calibri" w:eastAsia="Calibri" w:cs="Calibri"/>
+      </w:pPr>
+      <w:r>
+        <w:rPr>
+          <w:rFonts w:eastAsia="Calibri" w:cs="Calibri"/>
           <w:color w:val="auto"/>
           <w:u w:val="none"/>
           <w:lang w:val="pt-BR"/>
         </w:rPr>
-      </w:pPr>
+        <w:t>{{ balanco</w:t>
+      </w:r>
       <w:r>
         <w:rPr>
           <w:rFonts w:eastAsia="Calibri" w:cs="Calibri"/>
@@ -1885,7 +1547,7 @@
           <w:u w:val="none"/>
           <w:lang w:val="pt-BR"/>
         </w:rPr>
-        <w:t>{{ balanco</w:t>
+        <w:t>_patrimonial_pt</w:t>
       </w:r>
       <w:r>
         <w:rPr>
@@ -1894,7 +1556,7 @@
           <w:u w:val="none"/>
           <w:lang w:val="pt-BR"/>
         </w:rPr>
-        <w:t>_patrimonial_pt</w:t>
+        <w:t>1 }</w:t>
       </w:r>
       <w:r>
         <w:rPr>
@@ -1903,158 +1565,102 @@
           <w:u w:val="none"/>
           <w:lang w:val="pt-BR"/>
         </w:rPr>
-        <w:t>1 }</w:t>
-      </w:r>
-      <w:r>
+        <w:t xml:space="preserve">} </w:t>
+      </w:r>
+    </w:p>
+    <w:p>
+      <w:r>
+        <w:br w:type="page"/>
+      </w:r>
+    </w:p>
+    <w:p>
+      <w:pPr>
+        <w:pStyle w:val="Normal"/>
+        <w:spacing w:before="0" w:after="103" w:line="259" w:lineRule="auto"/>
+        <w:ind w:left="0" w:right="0" w:hanging="0"/>
+        <w:jc w:val="center"/>
         <w:rPr>
           <w:rFonts w:eastAsia="Calibri" w:cs="Calibri"/>
           <w:color w:val="auto"/>
           <w:u w:val="none"/>
           <w:lang w:val="pt-BR"/>
         </w:rPr>
-        <w:t xml:space="preserve">} </w:t>
-      </w:r>
-    </w:p>
-    <w:p xmlns:wp14="http://schemas.microsoft.com/office/word/2010/wordml" wp14:textId="77777777">
-      <w:pPr>
-        <w:pStyle w:val="Normal"/>
-        <w:spacing w:before="0" w:after="161" w:line="259" w:lineRule="auto"/>
-        <w:ind w:left="0" w:right="0" w:hanging="0"/>
-        <w:rPr>
-          <w:rFonts w:eastAsia="Calibri" w:cs="Calibri"/>
-          <w:color w:val="auto"/>
-          <w:u w:val="none"/>
-        </w:rPr>
-      </w:pPr>
-      <w:r>
-        <w:rPr>
-          <w:rFonts w:eastAsia="Calibri" w:cs="Calibri"/>
-          <w:color w:val="auto"/>
-          <w:u w:val="none"/>
-        </w:rPr>
-        <w:t xml:space="preserve"> </w:t>
-      </w:r>
-    </w:p>
-    <w:p xmlns:wp14="http://schemas.microsoft.com/office/word/2010/wordml" wp14:textId="77777777">
-      <w:pPr>
-        <w:pStyle w:val="Normal"/>
-        <w:spacing w:before="0" w:after="160" w:line="259" w:lineRule="auto"/>
-        <w:ind w:left="0" w:right="0" w:hanging="0"/>
-        <w:rPr>
-          <w:rFonts w:eastAsia="Calibri" w:cs="Calibri"/>
-          <w:color w:val="auto"/>
-          <w:u w:val="none"/>
-        </w:rPr>
-      </w:pPr>
-      <w:r>
-        <w:rPr>
-          <w:rFonts w:eastAsia="Calibri" w:cs="Calibri"/>
-          <w:color w:val="auto"/>
-          <w:u w:val="none"/>
-        </w:rPr>
-        <w:t xml:space="preserve"> </w:t>
-      </w:r>
-    </w:p>
-    <w:p xmlns:wp14="http://schemas.microsoft.com/office/word/2010/wordml" wp14:textId="77777777">
-      <w:pPr>
-        <w:pStyle w:val="Normal"/>
-        <w:spacing w:before="0" w:after="155" w:line="259" w:lineRule="auto"/>
-        <w:ind w:left="0" w:right="0" w:hanging="0"/>
-        <w:rPr>
-          <w:rFonts w:eastAsia="Calibri" w:cs="Calibri"/>
-          <w:color w:val="auto"/>
-          <w:u w:val="none"/>
-        </w:rPr>
-      </w:pPr>
-      <w:r>
-        <w:rPr>
-          <w:rFonts w:eastAsia="Calibri" w:cs="Calibri"/>
-          <w:color w:val="auto"/>
-          <w:u w:val="none"/>
-        </w:rPr>
-        <w:t xml:space="preserve"> </w:t>
-      </w:r>
-    </w:p>
-    <w:p xmlns:wp14="http://schemas.microsoft.com/office/word/2010/wordml" wp14:textId="77777777">
-      <w:pPr>
-        <w:pStyle w:val="Normal"/>
-        <w:spacing w:before="0" w:after="155" w:line="259" w:lineRule="auto"/>
-        <w:rPr>
-          <w:color w:val="auto"/>
-          <w:u w:val="none"/>
-        </w:rPr>
-      </w:pPr>
-      <w:r>
-        <w:rPr>
-          <w:color w:val="auto"/>
-          <w:u w:val="none"/>
-        </w:rPr>
+      </w:pPr>
+    </w:p>
+    <w:p xmlns:wp14="http://schemas.microsoft.com/office/word/2010/wordml" wp14:textId="77777777">
+      <w:pPr>
+        <w:pStyle w:val="Normal"/>
+        <w:spacing w:before="0" w:after="103" w:line="259" w:lineRule="auto"/>
+        <w:ind w:left="0" w:right="0" w:hanging="0"/>
+        <w:jc w:val="center"/>
+        <w:rPr>
+          <w:rFonts w:ascii="Calibri" w:hAnsi="Calibri" w:eastAsia="Calibri" w:cs="Calibri"/>
+          <w:color w:val="auto"/>
+          <w:u w:val="none"/>
+          <w:lang w:val="pt-BR"/>
+        </w:rPr>
+      </w:pPr>
+      <w:r>
+        <w:rPr>
+          <w:rFonts w:eastAsia="Calibri" w:cs="Calibri"/>
+          <w:color w:val="auto"/>
+          <w:u w:val="none"/>
+        </w:rPr>
+        <w:t xml:space="preserve"> </w:t>
+      </w:r>
+      <w:r>
+        <w:rPr>
+          <w:rFonts w:eastAsia="Calibri" w:cs="Calibri"/>
+          <w:color w:val="auto"/>
+          <w:u w:val="none"/>
+          <w:lang w:val="pt-BR"/>
+        </w:rPr>
+        <w:t>{{ balanco_patrimonial_pt2 }}</w:t>
+      </w:r>
+    </w:p>
+    <w:p xmlns:wp14="http://schemas.microsoft.com/office/word/2010/wordml" wp14:textId="77777777">
+      <w:pPr>
+        <w:pStyle w:val="Normal"/>
+        <w:spacing w:before="0" w:after="103" w:line="259" w:lineRule="auto"/>
+        <w:ind w:left="0" w:right="0" w:hanging="0"/>
+        <w:jc w:val="center"/>
+        <w:rPr>
+          <w:rFonts w:ascii="Calibri" w:hAnsi="Calibri" w:eastAsia="Calibri" w:cs="Calibri"/>
+          <w:color w:val="auto"/>
+          <w:u w:val="none"/>
+          <w:lang w:val="pt-BR"/>
+        </w:rPr>
+      </w:pPr>
+      <w:r>
+        <w:rPr>
+          <w:rFonts w:eastAsia="Calibri" w:cs="Calibri"/>
+          <w:color w:val="auto"/>
+          <w:u w:val="none"/>
+          <w:lang w:val="pt-BR"/>
+        </w:rPr>
+      </w:r>
+    </w:p>
+    <w:p xmlns:wp14="http://schemas.microsoft.com/office/word/2010/wordml" wp14:textId="77777777">
+      <w:pPr>
+        <w:pStyle w:val="Normal"/>
+        <w:rPr>
+          <w:color w:val="auto"/>
+          <w:u w:val="none"/>
+        </w:rPr>
+      </w:pPr>
+      <w:r>
+        <w:rPr>
+          <w:color w:val="auto"/>
+          <w:u w:val="none"/>
+        </w:rPr>
+      </w:r>
+      <w:r>
         <w:br w:type="page"/>
       </w:r>
     </w:p>
     <w:p xmlns:wp14="http://schemas.microsoft.com/office/word/2010/wordml" wp14:textId="77777777">
       <w:pPr>
         <w:pStyle w:val="Normal"/>
-        <w:spacing w:before="0" w:after="155" w:line="259" w:lineRule="auto"/>
-        <w:ind w:left="0" w:right="0" w:hanging="0"/>
-        <w:rPr>
-          <w:rFonts w:eastAsia="Calibri" w:cs="Calibri"/>
-          <w:color w:val="auto"/>
-          <w:u w:val="none"/>
-        </w:rPr>
-      </w:pPr>
-      <w:r>
-        <w:rPr>
-          <w:rFonts w:eastAsia="Calibri" w:cs="Calibri"/>
-          <w:color w:val="auto"/>
-          <w:u w:val="none"/>
-        </w:rPr>
-        <w:t xml:space="preserve"> </w:t>
-      </w:r>
-    </w:p>
-    <w:p xmlns:wp14="http://schemas.microsoft.com/office/word/2010/wordml" wp14:textId="77777777">
-      <w:pPr>
-        <w:pStyle w:val="Normal"/>
-        <w:spacing w:before="0" w:after="161" w:line="259" w:lineRule="auto"/>
-        <w:ind w:left="0" w:right="0" w:hanging="0"/>
-        <w:rPr>
-          <w:rFonts w:eastAsia="Calibri" w:cs="Calibri"/>
-          <w:color w:val="auto"/>
-          <w:u w:val="none"/>
-        </w:rPr>
-      </w:pPr>
-      <w:r>
-        <w:rPr>
-          <w:rFonts w:eastAsia="Calibri" w:cs="Calibri"/>
-          <w:color w:val="auto"/>
-          <w:u w:val="none"/>
-        </w:rPr>
-        <w:t xml:space="preserve"> </w:t>
-      </w:r>
-    </w:p>
-    <w:p xmlns:wp14="http://schemas.microsoft.com/office/word/2010/wordml" wp14:textId="77777777">
-      <w:pPr>
-        <w:pStyle w:val="Normal"/>
-        <w:spacing w:before="0" w:after="160" w:line="259" w:lineRule="auto"/>
-        <w:ind w:left="0" w:right="0" w:hanging="0"/>
-        <w:rPr>
-          <w:rFonts w:eastAsia="Calibri" w:cs="Calibri"/>
-          <w:color w:val="auto"/>
-          <w:u w:val="none"/>
-        </w:rPr>
-      </w:pPr>
-      <w:r>
-        <w:rPr>
-          <w:rFonts w:eastAsia="Calibri" w:cs="Calibri"/>
-          <w:color w:val="auto"/>
-          <w:u w:val="none"/>
-        </w:rPr>
-        <w:t xml:space="preserve"> </w:t>
-      </w:r>
-    </w:p>
-    <w:p xmlns:wp14="http://schemas.microsoft.com/office/word/2010/wordml" wp14:textId="77777777">
-      <w:pPr>
-        <w:pStyle w:val="Normal"/>
         <w:spacing w:before="0" w:after="103" w:line="259" w:lineRule="auto"/>
         <w:ind w:left="0" w:right="0" w:hanging="0"/>
         <w:jc w:val="center"/>
@@ -2070,27 +1676,23 @@
           <w:rFonts w:eastAsia="Calibri" w:cs="Calibri"/>
           <w:color w:val="auto"/>
           <w:u w:val="none"/>
-        </w:rPr>
-        <w:t xml:space="preserve"> </w:t>
-      </w:r>
-      <w:r>
-        <w:rPr>
-          <w:rFonts w:eastAsia="Calibri" w:cs="Calibri"/>
-          <w:color w:val="auto"/>
-          <w:u w:val="none"/>
           <w:lang w:val="pt-BR"/>
         </w:rPr>
-        <w:t>{{ balanco</w:t>
-      </w:r>
-      <w:r>
-        <w:rPr>
-          <w:rFonts w:eastAsia="Calibri" w:cs="Calibri"/>
+      </w:r>
+    </w:p>
+    <w:p xmlns:wp14="http://schemas.microsoft.com/office/word/2010/wordml" wp14:textId="77777777">
+      <w:pPr>
+        <w:pStyle w:val="Normal"/>
+        <w:spacing w:before="0" w:after="103" w:line="259" w:lineRule="auto"/>
+        <w:ind w:left="0" w:right="0" w:hanging="0"/>
+        <w:jc w:val="center"/>
+        <w:rPr>
+          <w:rFonts w:ascii="Calibri" w:hAnsi="Calibri" w:eastAsia="Calibri" w:cs="Calibri"/>
           <w:color w:val="auto"/>
           <w:u w:val="none"/>
           <w:lang w:val="pt-BR"/>
         </w:rPr>
-        <w:t>_patrimonial_pt</w:t>
-      </w:r>
+      </w:pPr>
       <w:r>
         <w:rPr>
           <w:rFonts w:eastAsia="Calibri" w:cs="Calibri"/>
@@ -2098,101 +1700,7 @@
           <w:u w:val="none"/>
           <w:lang w:val="pt-BR"/>
         </w:rPr>
-        <w:t>2 }</w:t>
-      </w:r>
-      <w:r>
-        <w:rPr>
-          <w:rFonts w:eastAsia="Calibri" w:cs="Calibri"/>
-          <w:color w:val="auto"/>
-          <w:u w:val="none"/>
-          <w:lang w:val="pt-BR"/>
-        </w:rPr>
-        <w:t>}</w:t>
-      </w:r>
-    </w:p>
-    <w:p xmlns:wp14="http://schemas.microsoft.com/office/word/2010/wordml" wp14:textId="77777777">
-      <w:pPr>
-        <w:pStyle w:val="Normal"/>
-        <w:spacing w:before="0" w:after="103" w:line="259" w:lineRule="auto"/>
-        <w:ind w:left="0" w:right="0" w:hanging="0"/>
-        <w:jc w:val="center"/>
-        <w:rPr>
-          <w:rFonts w:ascii="Calibri" w:hAnsi="Calibri" w:eastAsia="Calibri" w:cs="Calibri"/>
-          <w:color w:val="auto"/>
-          <w:u w:val="none"/>
-          <w:lang w:val="pt-BR"/>
-        </w:rPr>
-      </w:pPr>
-    </w:p>
-    <w:p xmlns:wp14="http://schemas.microsoft.com/office/word/2010/wordml" wp14:textId="77777777">
-      <w:pPr>
-        <w:pStyle w:val="Normal"/>
-        <w:rPr>
-          <w:color w:val="auto"/>
-          <w:u w:val="none"/>
-        </w:rPr>
-      </w:pPr>
-      <w:r>
-        <w:rPr>
-          <w:color w:val="auto"/>
-          <w:u w:val="none"/>
-        </w:rPr>
-        <w:br w:type="page"/>
-      </w:r>
-    </w:p>
-    <w:p xmlns:wp14="http://schemas.microsoft.com/office/word/2010/wordml" wp14:textId="77777777">
-      <w:pPr>
-        <w:pStyle w:val="Normal"/>
-        <w:spacing w:before="0" w:after="103" w:line="259" w:lineRule="auto"/>
-        <w:ind w:left="0" w:right="0" w:hanging="0"/>
-        <w:jc w:val="center"/>
-        <w:rPr>
-          <w:rFonts w:ascii="Calibri" w:hAnsi="Calibri" w:eastAsia="Calibri" w:cs="Calibri"/>
-          <w:color w:val="auto"/>
-          <w:u w:val="none"/>
-          <w:lang w:val="pt-BR"/>
-        </w:rPr>
-      </w:pPr>
-    </w:p>
-    <w:p xmlns:wp14="http://schemas.microsoft.com/office/word/2010/wordml" wp14:textId="77777777">
-      <w:pPr>
-        <w:pStyle w:val="Normal"/>
-        <w:spacing w:before="0" w:after="103" w:line="259" w:lineRule="auto"/>
-        <w:ind w:left="0" w:right="0" w:hanging="0"/>
-        <w:jc w:val="center"/>
-        <w:rPr>
-          <w:rFonts w:ascii="Calibri" w:hAnsi="Calibri" w:eastAsia="Calibri" w:cs="Calibri"/>
-          <w:color w:val="auto"/>
-          <w:u w:val="none"/>
-          <w:lang w:val="pt-BR"/>
-        </w:rPr>
-      </w:pPr>
-      <w:r>
-        <w:rPr>
-          <w:rFonts w:eastAsia="Calibri" w:cs="Calibri"/>
-          <w:color w:val="auto"/>
-          <w:u w:val="none"/>
-          <w:lang w:val="pt-BR"/>
-        </w:rPr>
-        <w:t xml:space="preserve">{{ </w:t>
-      </w:r>
-      <w:r>
-        <w:rPr>
-          <w:rFonts w:eastAsia="Calibri" w:cs="Calibri"/>
-          <w:color w:val="auto"/>
-          <w:u w:val="none"/>
-          <w:lang w:val="pt-BR"/>
-        </w:rPr>
-        <w:t>demontr_resultado</w:t>
-      </w:r>
-      <w:r>
-        <w:rPr>
-          <w:rFonts w:eastAsia="Calibri" w:cs="Calibri"/>
-          <w:color w:val="auto"/>
-          <w:u w:val="none"/>
-          <w:lang w:val="pt-BR"/>
-        </w:rPr>
-        <w:t xml:space="preserve"> }}</w:t>
+        <w:t>{{ demontr_resultado }}</w:t>
       </w:r>
     </w:p>
     <w:p xmlns:wp14="http://schemas.microsoft.com/office/word/2010/wordml" wp14:textId="77777777">
@@ -2208,9 +1716,12 @@
       </w:pPr>
       <w:r>
         <w:rPr>
-          <w:color w:val="auto"/>
-          <w:u w:val="none"/>
-        </w:rPr>
+          <w:rFonts w:eastAsia="Calibri" w:cs="Calibri"/>
+          <w:color w:val="auto"/>
+          <w:u w:val="none"/>
+        </w:rPr>
+      </w:r>
+      <w:r>
         <w:br w:type="page"/>
       </w:r>
     </w:p>
@@ -2248,7 +1759,6 @@
       <w:bookmarkStart w:name="__RefHeading___Toc178_1748042673" w:id="0"/>
       <w:bookmarkStart w:name="_Toc567587857" w:id="1"/>
       <w:bookmarkEnd w:id="0"/>
-      <w:bookmarkStart w:name="_Toc959082302" w:id="1165014960"/>
       <w:r>
         <w:rPr>
           <w:color w:val="auto"/>
@@ -2257,20 +1767,19 @@
         <w:t>NOTAS EXPLICATIVAS ÀS DEMONSTRAÇÕES CONTÁBEIS</w:t>
       </w:r>
       <w:bookmarkEnd w:id="1"/>
-      <w:bookmarkEnd w:id="1165014960"/>
-      <w:r>
-        <w:rPr>
-          <w:rFonts w:ascii="Calibri" w:hAnsi="Calibri" w:eastAsia="Calibri" w:cs="Calibri"/>
-          <w:color w:val="auto"/>
-          <w:u w:val="none"/>
-        </w:rPr>
-        <w:t xml:space="preserve"> </w:t>
-      </w:r>
-    </w:p>
-    <w:p xmlns:wp14="http://schemas.microsoft.com/office/word/2010/wordml" wp14:textId="77777777">
-      <w:pPr>
-        <w:pStyle w:val="Normal"/>
-        <w:spacing w:before="0" w:beforeAutospacing="off" w:after="160" w:afterAutospacing="off" w:line="276" w:lineRule="auto"/>
+      <w:r>
+        <w:rPr>
+          <w:rFonts w:ascii="Calibri" w:hAnsi="Calibri" w:eastAsia="Calibri" w:cs="Calibri"/>
+          <w:color w:val="auto"/>
+          <w:u w:val="none"/>
+        </w:rPr>
+        <w:t xml:space="preserve"> </w:t>
+      </w:r>
+    </w:p>
+    <w:p xmlns:wp14="http://schemas.microsoft.com/office/word/2010/wordml" wp14:textId="77777777">
+      <w:pPr>
+        <w:pStyle w:val="Normal"/>
+        <w:spacing w:before="0" w:beforeAutospacing="0" w:after="160" w:afterAutospacing="0" w:line="276" w:lineRule="auto"/>
         <w:ind w:left="0" w:right="0" w:hanging="10"/>
         <w:jc w:val="left"/>
         <w:rPr>
@@ -2300,29 +1809,7 @@
           <w:u w:val="none"/>
           <w:lang w:val="pt-BR" w:eastAsia="pt-PT" w:bidi="pt-PT"/>
         </w:rPr>
-        <w:t xml:space="preserve">{{ </w:t>
-      </w:r>
-      <w:r>
-        <w:rPr>
-          <w:rFonts w:eastAsia="Calibri" w:cs="Calibri"/>
-          <w:color w:val="auto"/>
-          <w:sz w:val="22"/>
-          <w:szCs w:val="22"/>
-          <w:u w:val="none"/>
-          <w:lang w:val="pt-BR" w:eastAsia="pt-PT" w:bidi="pt-PT"/>
-        </w:rPr>
-        <w:t>explic_demonstr</w:t>
-      </w:r>
-      <w:r>
-        <w:rPr>
-          <w:rFonts w:eastAsia="Calibri" w:cs="Calibri"/>
-          <w:color w:val="auto"/>
-          <w:sz w:val="22"/>
-          <w:szCs w:val="22"/>
-          <w:u w:val="none"/>
-          <w:lang w:val="pt-BR" w:eastAsia="pt-PT" w:bidi="pt-PT"/>
-        </w:rPr>
-        <w:t xml:space="preserve"> }}</w:t>
+        <w:t>{{ explic_demonstr }}</w:t>
       </w:r>
     </w:p>
     <w:p xmlns:wp14="http://schemas.microsoft.com/office/word/2010/wordml" wp14:textId="77777777">
@@ -2336,6 +1823,13 @@
           <w:u w:val="none"/>
         </w:rPr>
       </w:pPr>
+      <w:r>
+        <w:rPr>
+          <w:rFonts w:eastAsia="Calibri" w:cs="Calibri"/>
+          <w:color w:val="auto"/>
+          <w:u w:val="none"/>
+        </w:rPr>
+      </w:r>
     </w:p>
     <w:p xmlns:wp14="http://schemas.microsoft.com/office/word/2010/wordml" wp14:textId="77777777">
       <w:pPr>
@@ -2450,6 +1944,8 @@
           <w:color w:val="auto"/>
           <w:u w:val="none"/>
         </w:rPr>
+      </w:r>
+      <w:r>
         <w:br w:type="page"/>
       </w:r>
     </w:p>
@@ -2464,6 +1960,13 @@
           <w:u w:val="none"/>
         </w:rPr>
       </w:pPr>
+      <w:r>
+        <w:rPr>
+          <w:rFonts w:eastAsia="Calibri" w:cs="Calibri"/>
+          <w:color w:val="auto"/>
+          <w:u w:val="none"/>
+        </w:rPr>
+      </w:r>
     </w:p>
     <w:p xmlns:wp14="http://schemas.microsoft.com/office/word/2010/wordml" wp14:textId="77777777">
       <w:pPr>
@@ -2499,7 +2002,6 @@
       <w:bookmarkStart w:name="__RefHeading___Toc180_1748042673" w:id="2"/>
       <w:bookmarkStart w:name="_Toc1350513063" w:id="3"/>
       <w:bookmarkEnd w:id="2"/>
-      <w:bookmarkStart w:name="_Toc1820342037" w:id="1574616"/>
       <w:r>
         <w:rPr>
           <w:color w:val="auto"/>
@@ -2508,7 +2010,6 @@
         <w:t>CARTA DE RESPONSABILIDADE DA ADMINISTRAÇÃO</w:t>
       </w:r>
       <w:bookmarkEnd w:id="3"/>
-      <w:bookmarkEnd w:id="1574616"/>
       <w:r>
         <w:rPr>
           <w:rFonts w:ascii="Calibri" w:hAnsi="Calibri" w:eastAsia="Calibri" w:cs="Calibri"/>
@@ -2541,29 +2042,7 @@
           <w:u w:val="none"/>
           <w:lang w:val="pt-BR" w:eastAsia="pt-PT" w:bidi="pt-PT"/>
         </w:rPr>
-        <w:t xml:space="preserve">{{ </w:t>
-      </w:r>
-      <w:r>
-        <w:rPr>
-          <w:rFonts w:eastAsia="Calibri" w:cs="Calibri"/>
-          <w:color w:val="auto"/>
-          <w:sz w:val="22"/>
-          <w:szCs w:val="22"/>
-          <w:u w:val="none"/>
-          <w:lang w:val="pt-BR" w:eastAsia="pt-PT" w:bidi="pt-PT"/>
-        </w:rPr>
-        <w:t>carta_responsb</w:t>
-      </w:r>
-      <w:r>
-        <w:rPr>
-          <w:rFonts w:eastAsia="Calibri" w:cs="Calibri"/>
-          <w:color w:val="auto"/>
-          <w:sz w:val="22"/>
-          <w:szCs w:val="22"/>
-          <w:u w:val="none"/>
-          <w:lang w:val="pt-BR" w:eastAsia="pt-PT" w:bidi="pt-PT"/>
-        </w:rPr>
-        <w:t xml:space="preserve"> }}</w:t>
+        <w:t>{{ carta_responsb }}</w:t>
       </w:r>
     </w:p>
     <w:p xmlns:wp14="http://schemas.microsoft.com/office/word/2010/wordml" wp14:textId="77777777">
@@ -2577,20 +2056,29 @@
           <w:u w:val="none"/>
         </w:rPr>
       </w:pPr>
-    </w:p>
-    <w:p xmlns:wp14="http://schemas.microsoft.com/office/word/2010/wordml" wp14:textId="77777777">
-      <w:pPr>
-        <w:pStyle w:val="Normal"/>
-        <w:rPr>
-          <w:color w:val="auto"/>
-          <w:u w:val="none"/>
-        </w:rPr>
-      </w:pPr>
-      <w:r>
-        <w:rPr>
-          <w:color w:val="auto"/>
-          <w:u w:val="none"/>
-        </w:rPr>
+      <w:r>
+        <w:rPr>
+          <w:rFonts w:eastAsia="Calibri" w:cs="Calibri"/>
+          <w:color w:val="auto"/>
+          <w:u w:val="none"/>
+        </w:rPr>
+      </w:r>
+    </w:p>
+    <w:p xmlns:wp14="http://schemas.microsoft.com/office/word/2010/wordml" wp14:textId="77777777">
+      <w:pPr>
+        <w:pStyle w:val="Normal"/>
+        <w:rPr>
+          <w:color w:val="auto"/>
+          <w:u w:val="none"/>
+        </w:rPr>
+      </w:pPr>
+      <w:r>
+        <w:rPr>
+          <w:color w:val="auto"/>
+          <w:u w:val="none"/>
+        </w:rPr>
+      </w:r>
+      <w:r>
         <w:br w:type="page"/>
       </w:r>
     </w:p>
@@ -2605,6 +2093,13 @@
           <w:u w:val="none"/>
         </w:rPr>
       </w:pPr>
+      <w:r>
+        <w:rPr>
+          <w:rFonts w:eastAsia="Calibri" w:cs="Calibri"/>
+          <w:color w:val="auto"/>
+          <w:u w:val="none"/>
+        </w:rPr>
+      </w:r>
     </w:p>
     <w:p xmlns:wp14="http://schemas.microsoft.com/office/word/2010/wordml" wp14:textId="77777777">
       <w:pPr>
@@ -2630,7 +2125,7 @@
       <w:pPr>
         <w:pStyle w:val="Heading1"/>
         <w:spacing w:before="0" w:after="0" w:line="259" w:lineRule="auto"/>
-        <w:ind w:left="371" w:right="0" w:hanging="10"/>
+        <w:ind w:left="0" w:right="0" w:hanging="0"/>
         <w:rPr>
           <w:rFonts w:ascii="Calibri" w:hAnsi="Calibri" w:eastAsia="Calibri" w:cs="Calibri"/>
           <w:color w:val="auto"/>
@@ -2640,24 +2135,6 @@
       <w:bookmarkStart w:name="__RefHeading___Toc182_1748042673" w:id="4"/>
       <w:bookmarkStart w:name="_Toc367890261" w:id="5"/>
       <w:bookmarkEnd w:id="4"/>
-      <w:bookmarkStart w:name="_Toc184872870" w:id="2117061639"/>
-      <w:r>
-        <w:rPr>
-          <w:color w:val="auto"/>
-          <w:u w:val="none"/>
-        </w:rPr>
-        <w:t>1.</w:t>
-      </w:r>
-      <w:r>
-        <w:rPr>
-          <w:rFonts w:ascii="Arial" w:hAnsi="Arial" w:eastAsia="Arial" w:cs="Arial"/>
-          <w:b w:val="1"/>
-          <w:bCs w:val="1"/>
-          <w:color w:val="auto"/>
-          <w:u w:val="none"/>
-        </w:rPr>
-        <w:t xml:space="preserve"> </w:t>
-      </w:r>
       <w:r>
         <w:rPr>
           <w:color w:val="auto"/>
@@ -2666,7 +2143,6 @@
         <w:t>QUADRO DE ASSINATURAS</w:t>
       </w:r>
       <w:bookmarkEnd w:id="5"/>
-      <w:bookmarkEnd w:id="2117061639"/>
       <w:r>
         <w:rPr>
           <w:rFonts w:ascii="Calibri" w:hAnsi="Calibri" w:eastAsia="Calibri" w:cs="Calibri"/>
@@ -2738,8 +2214,8 @@
       <w:r>
         <w:rPr>
           <w:rFonts w:eastAsia="Calibri" w:cs="Calibri"/>
-          <w:b w:val="1"/>
-          <w:bCs w:val="1"/>
+          <w:b/>
+          <w:bCs/>
           <w:color w:val="auto"/>
           <w:u w:val="none"/>
         </w:rPr>
@@ -2754,7 +2230,7 @@
         <w:t xml:space="preserve"> </w:t>
       </w:r>
     </w:p>
-    <w:p xmlns:wp14="http://schemas.microsoft.com/office/word/2010/wordml" wp14:textId="77777777">
+    <w:p xmlns:wp14="http://schemas.microsoft.com/office/word/2010/wordml" wp14:textId="1F62F8C8">
       <w:pPr>
         <w:pStyle w:val="Normal"/>
         <w:spacing w:before="0" w:after="98" w:line="259" w:lineRule="auto"/>
@@ -2777,66 +2253,28 @@
     </w:p>
     <w:p xmlns:wp14="http://schemas.microsoft.com/office/word/2010/wordml" wp14:textId="77777777">
       <w:pPr>
-        <w:pStyle w:val="Normal"/>
-        <w:spacing w:before="0" w:after="160" w:line="259" w:lineRule="auto"/>
-        <w:ind w:left="0" w:right="0" w:hanging="0"/>
-        <w:rPr>
-          <w:rFonts w:eastAsia="Calibri" w:cs="Calibri"/>
-          <w:b w:val="1"/>
-          <w:bCs w:val="1"/>
-          <w:color w:val="auto"/>
-          <w:u w:val="none"/>
-        </w:rPr>
-      </w:pPr>
-      <w:r>
-        <w:rPr>
-          <w:rFonts w:eastAsia="Calibri" w:cs="Calibri"/>
-          <w:b w:val="1"/>
-          <w:bCs w:val="1"/>
-          <w:color w:val="auto"/>
-          <w:u w:val="none"/>
-        </w:rPr>
-        <w:t xml:space="preserve"> </w:t>
-      </w:r>
-    </w:p>
-    <w:p xmlns:wp14="http://schemas.microsoft.com/office/word/2010/wordml" wp14:textId="77777777">
-      <w:pPr>
-        <w:pStyle w:val="Normal"/>
-        <w:spacing w:before="0" w:after="160" w:line="259" w:lineRule="auto"/>
-        <w:ind w:left="0" w:right="0" w:hanging="0"/>
-        <w:rPr>
-          <w:rFonts w:eastAsia="Calibri" w:cs="Calibri"/>
-          <w:b w:val="1"/>
-          <w:bCs w:val="1"/>
-          <w:color w:val="auto"/>
-          <w:u w:val="none"/>
-        </w:rPr>
-      </w:pPr>
-      <w:r>
-        <w:rPr>
-          <w:rFonts w:eastAsia="Calibri" w:cs="Calibri"/>
-          <w:b w:val="1"/>
-          <w:bCs w:val="1"/>
-          <w:color w:val="auto"/>
-          <w:u w:val="none"/>
-        </w:rPr>
-        <w:t xml:space="preserve"> </w:t>
-      </w:r>
-    </w:p>
-    <w:p xmlns:wp14="http://schemas.microsoft.com/office/word/2010/wordml" wp14:textId="77777777">
-      <w:pPr>
         <w:pStyle w:val="Heading3"/>
         <w:spacing w:before="0" w:after="1" w:line="252" w:lineRule="auto"/>
         <w:ind w:left="-5" w:right="884" w:hanging="10"/>
         <w:rPr>
           <w:rFonts w:ascii="Calibri" w:hAnsi="Calibri" w:eastAsia="Calibri" w:cs="Calibri"/>
-          <w:b w:val="1"/>
-          <w:bCs w:val="1"/>
+          <w:b/>
+          <w:bCs/>
           <w:color w:val="auto"/>
           <w:u w:val="none"/>
           <w:lang w:val="pt-BR"/>
         </w:rPr>
       </w:pPr>
+      <w:r>
+        <w:rPr>
+          <w:rFonts w:eastAsia="Calibri" w:cs="Calibri"/>
+          <w:b/>
+          <w:bCs/>
+          <w:color w:val="auto"/>
+          <w:u w:val="none"/>
+          <w:lang w:val="pt-BR"/>
+        </w:rPr>
+      </w:r>
     </w:p>
     <w:p xmlns:wp14="http://schemas.microsoft.com/office/word/2010/wordml" wp14:textId="77777777">
       <w:pPr>
@@ -2845,8 +2283,8 @@
         <w:ind w:left="0" w:right="0" w:hanging="0"/>
         <w:rPr>
           <w:rFonts w:eastAsia="Calibri" w:cs="Calibri"/>
-          <w:b w:val="0"/>
-          <w:bCs w:val="0"/>
+          <w:b w:val="false"/>
+          <w:bCs w:val="false"/>
           <w:color w:val="auto"/>
           <w:sz w:val="22"/>
           <w:szCs w:val="22"/>
@@ -2857,51 +2295,25 @@
       <w:r>
         <w:rPr>
           <w:rFonts w:eastAsia="Calibri" w:cs="Calibri"/>
-          <w:b w:val="1"/>
-          <w:bCs w:val="1"/>
-          <w:color w:val="auto"/>
-          <w:u w:val="none"/>
-        </w:rPr>
-        <w:t xml:space="preserve"> </w:t>
-      </w:r>
-      <w:r>
-        <w:rPr>
-          <w:rFonts w:eastAsia="Calibri" w:cs="Calibri"/>
-          <w:b w:val="0"/>
-          <w:bCs w:val="0"/>
+          <w:b/>
+          <w:bCs/>
+          <w:color w:val="auto"/>
+          <w:u w:val="none"/>
+        </w:rPr>
+        <w:t xml:space="preserve"> </w:t>
+      </w:r>
+      <w:r>
+        <w:rPr>
+          <w:rFonts w:eastAsia="Calibri" w:cs="Calibri"/>
+          <w:b w:val="false"/>
+          <w:bCs w:val="false"/>
           <w:color w:val="auto"/>
           <w:sz w:val="22"/>
           <w:szCs w:val="22"/>
           <w:u w:val="none"/>
           <w:lang w:val="pt-BR" w:eastAsia="pt-PT" w:bidi="pt-PT"/>
         </w:rPr>
-        <w:t xml:space="preserve">{% for socio in </w:t>
-      </w:r>
-      <w:r>
-        <w:rPr>
-          <w:rFonts w:eastAsia="Calibri" w:cs="Calibri"/>
-          <w:b w:val="0"/>
-          <w:bCs w:val="0"/>
-          <w:color w:val="auto"/>
-          <w:sz w:val="22"/>
-          <w:szCs w:val="22"/>
-          <w:u w:val="none"/>
-          <w:lang w:val="pt-BR" w:eastAsia="pt-PT" w:bidi="pt-PT"/>
-        </w:rPr>
-        <w:t>socios</w:t>
-      </w:r>
-      <w:r>
-        <w:rPr>
-          <w:rFonts w:eastAsia="Calibri" w:cs="Calibri"/>
-          <w:b w:val="0"/>
-          <w:bCs w:val="0"/>
-          <w:color w:val="auto"/>
-          <w:sz w:val="22"/>
-          <w:szCs w:val="22"/>
-          <w:u w:val="none"/>
-          <w:lang w:val="pt-BR" w:eastAsia="pt-PT" w:bidi="pt-PT"/>
-        </w:rPr>
-        <w:t xml:space="preserve"> %}</w:t>
+        <w:t>{% for socio in socios %}</w:t>
       </w:r>
     </w:p>
     <w:p xmlns:wp14="http://schemas.microsoft.com/office/word/2010/wordml" wp14:textId="77777777">
@@ -2911,8 +2323,8 @@
         <w:ind w:left="-5" w:right="884" w:hanging="0"/>
         <w:rPr>
           <w:rFonts w:ascii="Calibri" w:hAnsi="Calibri" w:eastAsia="Calibri" w:cs="Calibri"/>
-          <w:b w:val="0"/>
-          <w:bCs w:val="0"/>
+          <w:b w:val="false"/>
+          <w:bCs w:val="false"/>
           <w:color w:val="auto" w:themeColor="accent6"/>
           <w:sz w:val="22"/>
           <w:szCs w:val="22"/>
@@ -2920,11 +2332,23 @@
           <w:lang w:val="pt-BR" w:eastAsia="pt-PT" w:bidi="pt-PT"/>
         </w:rPr>
       </w:pPr>
+      <w:r>
+        <w:rPr>
+          <w:rFonts w:eastAsia="Calibri" w:cs="Calibri"/>
+          <w:b w:val="false"/>
+          <w:bCs w:val="false"/>
+          <w:color w:val="auto" w:themeColor="accent6"/>
+          <w:sz w:val="22"/>
+          <w:szCs w:val="22"/>
+          <w:u w:val="none"/>
+          <w:lang w:val="pt-BR" w:eastAsia="pt-PT" w:bidi="pt-PT"/>
+        </w:rPr>
+      </w:r>
     </w:p>
     <w:p xmlns:wp14="http://schemas.microsoft.com/office/word/2010/wordml" wp14:textId="77777777">
       <w:pPr>
         <w:pStyle w:val="Heading3"/>
-        <w:widowControl w:val="0"/>
+        <w:widowControl w:val="false"/>
         <w:suppressAutoHyphens w:val="true"/>
         <w:spacing w:before="0" w:after="3"/>
         <w:ind w:left="-5" w:right="884" w:hanging="10"/>
@@ -2952,8 +2376,8 @@
         <w:ind w:left="-5" w:right="884" w:hanging="10"/>
         <w:rPr>
           <w:rFonts w:eastAsia="Calibri" w:cs="Calibri"/>
-          <w:b w:val="1"/>
-          <w:bCs w:val="1"/>
+          <w:b/>
+          <w:bCs/>
           <w:color w:val="auto"/>
           <w:sz w:val="22"/>
           <w:szCs w:val="22"/>
@@ -2964,8 +2388,8 @@
       <w:r>
         <w:rPr>
           <w:rFonts w:eastAsia="Calibri" w:cs="Calibri"/>
-          <w:b w:val="1"/>
-          <w:bCs w:val="1"/>
+          <w:b/>
+          <w:bCs/>
           <w:color w:val="auto"/>
           <w:kern w:val="2"/>
           <w:sz w:val="22"/>
@@ -2973,35 +2397,7 @@
           <w:u w:val="none"/>
           <w:lang w:val="pt-PT" w:eastAsia="pt-PT" w:bidi="pt-PT"/>
         </w:rPr>
-        <w:t xml:space="preserve">{{ </w:t>
-      </w:r>
-      <w:r>
-        <w:rPr>
-          <w:rFonts w:eastAsia="Calibri" w:cs="Calibri"/>
-          <w:b w:val="1"/>
-          <w:bCs w:val="1"/>
-          <w:color w:val="auto"/>
-          <w:kern w:val="2"/>
-          <w:sz w:val="22"/>
-          <w:szCs w:val="22"/>
-          <w:u w:val="none"/>
-          <w:lang w:val="pt-PT" w:eastAsia="pt-PT" w:bidi="pt-PT"/>
-        </w:rPr>
-        <w:t>socio.nome</w:t>
-      </w:r>
-      <w:r>
-        <w:rPr>
-          <w:rFonts w:eastAsia="Calibri" w:cs="Calibri"/>
-          <w:b w:val="1"/>
-          <w:bCs w:val="1"/>
-          <w:color w:val="auto"/>
-          <w:kern w:val="2"/>
-          <w:sz w:val="22"/>
-          <w:szCs w:val="22"/>
-          <w:u w:val="none"/>
-          <w:lang w:val="pt-PT" w:eastAsia="pt-PT" w:bidi="pt-PT"/>
-        </w:rPr>
-        <w:t xml:space="preserve"> }}</w:t>
+        <w:t>{{ socio.nome }}</w:t>
       </w:r>
     </w:p>
     <w:p xmlns:wp14="http://schemas.microsoft.com/office/word/2010/wordml" wp14:textId="77777777">
@@ -3011,8 +2407,8 @@
         <w:ind w:left="-5" w:right="884" w:hanging="10"/>
         <w:rPr>
           <w:rFonts w:eastAsia="Calibri" w:cs="Calibri"/>
-          <w:b w:val="0"/>
-          <w:bCs w:val="0"/>
+          <w:b w:val="false"/>
+          <w:bCs w:val="false"/>
           <w:color w:val="auto"/>
           <w:sz w:val="22"/>
           <w:szCs w:val="22"/>
@@ -3023,41 +2419,15 @@
       <w:r>
         <w:rPr>
           <w:rFonts w:eastAsia="Calibri" w:cs="Calibri"/>
-          <w:b w:val="0"/>
-          <w:bCs w:val="0"/>
+          <w:b w:val="false"/>
+          <w:bCs w:val="false"/>
           <w:color w:val="auto"/>
           <w:sz w:val="22"/>
           <w:szCs w:val="22"/>
           <w:u w:val="none"/>
           <w:lang w:val="pt-BR"/>
         </w:rPr>
-        <w:t xml:space="preserve">{{ </w:t>
-      </w:r>
-      <w:r>
-        <w:rPr>
-          <w:rFonts w:eastAsia="Calibri" w:cs="Calibri"/>
-          <w:b w:val="0"/>
-          <w:bCs w:val="0"/>
-          <w:color w:val="auto"/>
-          <w:sz w:val="22"/>
-          <w:szCs w:val="22"/>
-          <w:u w:val="none"/>
-          <w:lang w:val="pt-BR"/>
-        </w:rPr>
-        <w:t>socio.cargo</w:t>
-      </w:r>
-      <w:r>
-        <w:rPr>
-          <w:rFonts w:eastAsia="Calibri" w:cs="Calibri"/>
-          <w:b w:val="0"/>
-          <w:bCs w:val="0"/>
-          <w:color w:val="auto"/>
-          <w:sz w:val="22"/>
-          <w:szCs w:val="22"/>
-          <w:u w:val="none"/>
-          <w:lang w:val="pt-BR"/>
-        </w:rPr>
-        <w:t xml:space="preserve"> }}</w:t>
+        <w:t>{{ socio.cargo }}</w:t>
       </w:r>
     </w:p>
     <w:p xmlns:wp14="http://schemas.microsoft.com/office/word/2010/wordml" wp14:textId="77777777">
@@ -3067,8 +2437,8 @@
         <w:ind w:left="-5" w:right="884" w:hanging="10"/>
         <w:rPr>
           <w:rFonts w:eastAsia="Calibri" w:cs="Calibri"/>
-          <w:b w:val="0"/>
-          <w:bCs w:val="0"/>
+          <w:b w:val="false"/>
+          <w:bCs w:val="false"/>
           <w:color w:val="auto"/>
           <w:sz w:val="22"/>
           <w:szCs w:val="22"/>
@@ -3079,97 +2449,45 @@
       <w:r>
         <w:rPr>
           <w:rFonts w:eastAsia="Calibri" w:cs="Calibri"/>
-          <w:b w:val="0"/>
-          <w:bCs w:val="0"/>
+          <w:b w:val="false"/>
+          <w:bCs w:val="false"/>
           <w:color w:val="auto"/>
           <w:sz w:val="22"/>
           <w:szCs w:val="22"/>
           <w:u w:val="none"/>
           <w:lang w:val="pt-BR" w:eastAsia="pt-PT" w:bidi="pt-PT"/>
         </w:rPr>
-        <w:t xml:space="preserve">CPF: {{ </w:t>
-      </w:r>
-      <w:r>
-        <w:rPr>
-          <w:rFonts w:eastAsia="Calibri" w:cs="Calibri"/>
-          <w:b w:val="0"/>
-          <w:bCs w:val="0"/>
+        <w:t>CPF: {{ socio.cpf }}</w:t>
+      </w:r>
+    </w:p>
+    <w:p xmlns:wp14="http://schemas.microsoft.com/office/word/2010/wordml" wp14:textId="77777777">
+      <w:pPr>
+        <w:pStyle w:val="Normal"/>
+        <w:spacing w:before="0" w:after="161" w:line="259" w:lineRule="auto"/>
+        <w:ind w:left="0" w:right="0" w:hanging="0"/>
+        <w:rPr>
+          <w:rFonts w:eastAsia="Calibri" w:cs="Calibri"/>
+          <w:b w:val="false"/>
+          <w:bCs w:val="false"/>
           <w:color w:val="auto"/>
           <w:sz w:val="22"/>
           <w:szCs w:val="22"/>
           <w:u w:val="none"/>
           <w:lang w:val="pt-BR" w:eastAsia="pt-PT" w:bidi="pt-PT"/>
         </w:rPr>
-        <w:t>socio.cpf</w:t>
-      </w:r>
-      <w:r>
-        <w:rPr>
-          <w:rFonts w:eastAsia="Calibri" w:cs="Calibri"/>
-          <w:b w:val="0"/>
-          <w:bCs w:val="0"/>
+      </w:pPr>
+      <w:r>
+        <w:rPr>
+          <w:rFonts w:eastAsia="Calibri" w:cs="Calibri"/>
+          <w:b w:val="false"/>
+          <w:bCs w:val="false"/>
           <w:color w:val="auto"/>
           <w:sz w:val="22"/>
           <w:szCs w:val="22"/>
           <w:u w:val="none"/>
           <w:lang w:val="pt-BR" w:eastAsia="pt-PT" w:bidi="pt-PT"/>
         </w:rPr>
-        <w:t xml:space="preserve"> }}</w:t>
-      </w:r>
-    </w:p>
-    <w:p xmlns:wp14="http://schemas.microsoft.com/office/word/2010/wordml" wp14:textId="77777777">
-      <w:pPr>
-        <w:pStyle w:val="Normal"/>
-        <w:spacing w:before="0" w:after="161" w:line="259" w:lineRule="auto"/>
-        <w:ind w:left="0" w:right="0" w:hanging="0"/>
-        <w:rPr>
-          <w:rFonts w:eastAsia="Calibri" w:cs="Calibri"/>
-          <w:b w:val="0"/>
-          <w:bCs w:val="0"/>
-          <w:color w:val="auto"/>
-          <w:sz w:val="22"/>
-          <w:szCs w:val="22"/>
-          <w:u w:val="none"/>
-          <w:lang w:val="pt-BR" w:eastAsia="pt-PT" w:bidi="pt-PT"/>
-        </w:rPr>
-      </w:pPr>
-      <w:r>
-        <w:rPr>
-          <w:rFonts w:eastAsia="Calibri" w:cs="Calibri"/>
-          <w:b w:val="0"/>
-          <w:bCs w:val="0"/>
-          <w:color w:val="auto"/>
-          <w:sz w:val="22"/>
-          <w:szCs w:val="22"/>
-          <w:u w:val="none"/>
-          <w:lang w:val="pt-BR" w:eastAsia="pt-PT" w:bidi="pt-PT"/>
-        </w:rPr>
-        <w:t xml:space="preserve">{% </w:t>
-      </w:r>
-      <w:r>
-        <w:rPr>
-          <w:rFonts w:eastAsia="Calibri" w:cs="Calibri"/>
-          <w:b w:val="0"/>
-          <w:bCs w:val="0"/>
-          <w:color w:val="auto"/>
-          <w:sz w:val="22"/>
-          <w:szCs w:val="22"/>
-          <w:u w:val="none"/>
-          <w:lang w:val="pt-BR" w:eastAsia="pt-PT" w:bidi="pt-PT"/>
-        </w:rPr>
-        <w:t>endfor</w:t>
-      </w:r>
-      <w:r>
-        <w:rPr>
-          <w:rFonts w:eastAsia="Calibri" w:cs="Calibri"/>
-          <w:b w:val="0"/>
-          <w:bCs w:val="0"/>
-          <w:color w:val="auto"/>
-          <w:sz w:val="22"/>
-          <w:szCs w:val="22"/>
-          <w:u w:val="none"/>
-          <w:lang w:val="pt-BR" w:eastAsia="pt-PT" w:bidi="pt-PT"/>
-        </w:rPr>
-        <w:t xml:space="preserve"> %}</w:t>
+        <w:t>{% endfor %}</w:t>
       </w:r>
     </w:p>
     <w:p xmlns:wp14="http://schemas.microsoft.com/office/word/2010/wordml" wp14:textId="77777777">
@@ -3180,12 +2498,21 @@
         <w:jc w:val="right"/>
         <w:rPr>
           <w:rFonts w:eastAsia="Calibri" w:cs="Calibri"/>
-          <w:b w:val="1"/>
-          <w:bCs w:val="1"/>
-          <w:color w:val="auto"/>
-          <w:u w:val="none"/>
-        </w:rPr>
-      </w:pPr>
+          <w:b/>
+          <w:bCs/>
+          <w:color w:val="auto"/>
+          <w:u w:val="none"/>
+        </w:rPr>
+      </w:pPr>
+      <w:r>
+        <w:rPr>
+          <w:rFonts w:eastAsia="Calibri" w:cs="Calibri"/>
+          <w:b/>
+          <w:bCs/>
+          <w:color w:val="auto"/>
+          <w:u w:val="none"/>
+        </w:rPr>
+      </w:r>
     </w:p>
     <w:p xmlns:wp14="http://schemas.microsoft.com/office/word/2010/wordml" wp14:textId="77777777">
       <w:pPr>
@@ -3195,12 +2522,21 @@
         <w:jc w:val="right"/>
         <w:rPr>
           <w:rFonts w:eastAsia="Calibri" w:cs="Calibri"/>
-          <w:b w:val="1"/>
-          <w:bCs w:val="1"/>
-          <w:color w:val="auto"/>
-          <w:u w:val="none"/>
-        </w:rPr>
-      </w:pPr>
+          <w:b/>
+          <w:bCs/>
+          <w:color w:val="auto"/>
+          <w:u w:val="none"/>
+        </w:rPr>
+      </w:pPr>
+      <w:r>
+        <w:rPr>
+          <w:rFonts w:eastAsia="Calibri" w:cs="Calibri"/>
+          <w:b/>
+          <w:bCs/>
+          <w:color w:val="auto"/>
+          <w:u w:val="none"/>
+        </w:rPr>
+      </w:r>
     </w:p>
     <w:p xmlns:wp14="http://schemas.microsoft.com/office/word/2010/wordml" wp14:textId="77777777">
       <w:pPr>
@@ -3209,17 +2545,17 @@
         <w:ind w:left="0" w:right="0" w:hanging="0"/>
         <w:rPr>
           <w:rFonts w:ascii="Calibri" w:hAnsi="Calibri" w:eastAsia="Calibri" w:cs="Calibri"/>
-          <w:b w:val="1"/>
-          <w:bCs w:val="1"/>
-          <w:color w:val="auto"/>
-          <w:u w:val="none"/>
-        </w:rPr>
-      </w:pPr>
-      <w:r>
-        <w:rPr>
-          <w:rFonts w:eastAsia="Calibri" w:cs="Calibri"/>
-          <w:b w:val="1"/>
-          <w:bCs w:val="1"/>
+          <w:b/>
+          <w:bCs/>
+          <w:color w:val="auto"/>
+          <w:u w:val="none"/>
+        </w:rPr>
+      </w:pPr>
+      <w:r>
+        <w:rPr>
+          <w:rFonts w:eastAsia="Calibri" w:cs="Calibri"/>
+          <w:b/>
+          <w:bCs/>
           <w:color w:val="auto"/>
           <w:u w:val="none"/>
         </w:rPr>
@@ -3233,8 +2569,8 @@
         <w:ind w:left="-5" w:right="884" w:hanging="10"/>
         <w:rPr>
           <w:rFonts w:ascii="Calibri" w:hAnsi="Calibri" w:eastAsia="Calibri" w:cs="Calibri"/>
-          <w:b w:val="0"/>
-          <w:bCs w:val="0"/>
+          <w:b w:val="false"/>
+          <w:bCs w:val="false"/>
           <w:color w:val="auto"/>
           <w:u w:val="none"/>
         </w:rPr>
@@ -3249,8 +2585,8 @@
       <w:r>
         <w:rPr>
           <w:rFonts w:ascii="Calibri" w:hAnsi="Calibri" w:eastAsia="Calibri" w:cs="Calibri"/>
-          <w:b w:val="0"/>
-          <w:bCs w:val="0"/>
+          <w:b w:val="false"/>
+          <w:bCs w:val="false"/>
           <w:color w:val="auto"/>
           <w:u w:val="none"/>
         </w:rPr>
@@ -3264,8 +2600,8 @@
         <w:ind w:left="-5" w:right="884" w:hanging="10"/>
         <w:rPr>
           <w:rFonts w:ascii="Calibri" w:hAnsi="Calibri" w:eastAsia="Calibri" w:cs="Calibri"/>
-          <w:b w:val="0"/>
-          <w:bCs w:val="0"/>
+          <w:b w:val="false"/>
+          <w:bCs w:val="false"/>
           <w:color w:val="auto"/>
           <w:u w:val="none"/>
         </w:rPr>
@@ -3280,8 +2616,8 @@
       <w:r>
         <w:rPr>
           <w:rFonts w:ascii="Calibri" w:hAnsi="Calibri" w:eastAsia="Calibri" w:cs="Calibri"/>
-          <w:b w:val="0"/>
-          <w:bCs w:val="0"/>
+          <w:b w:val="false"/>
+          <w:bCs w:val="false"/>
           <w:color w:val="auto"/>
           <w:u w:val="none"/>
         </w:rPr>
@@ -3355,8 +2691,6 @@
       <w:textDirection w:val="lrTb"/>
       <w:docGrid w:type="default" w:linePitch="100" w:charSpace="0"/>
       <w:cols w:num="1"/>
-      <w:headerReference w:type="default" r:id="R48026ebbb26244e0"/>
-      <w:headerReference w:type="first" r:id="Ra5e36975f2ee4405"/>
     </w:sectPr>
   </w:body>
 </w:document>
@@ -3442,24 +2776,6 @@
 
 <file path=word/footer2.xml><?xml version="1.0" encoding="utf-8"?>
 <w:ftr xmlns:o="urn:schemas-microsoft-com:office:office" xmlns:r="http://schemas.openxmlformats.org/officeDocument/2006/relationships" xmlns:v="urn:schemas-microsoft-com:vml" xmlns:w="http://schemas.openxmlformats.org/wordprocessingml/2006/main" xmlns:w10="urn:schemas-microsoft-com:office:word" xmlns:wp="http://schemas.openxmlformats.org/drawingml/2006/wordprocessingDrawing" xmlns:wps="http://schemas.microsoft.com/office/word/2010/wordprocessingShape" xmlns:wpg="http://schemas.microsoft.com/office/word/2010/wordprocessingGroup" xmlns:mc="http://schemas.openxmlformats.org/markup-compatibility/2006" xmlns:wp14="http://schemas.microsoft.com/office/word/2010/wordprocessingDrawing" xmlns:w14="http://schemas.microsoft.com/office/word/2010/wordml" xmlns:w15="http://schemas.microsoft.com/office/word/2012/wordml" mc:Ignorable="w14 wp14 w15">
-  <w:p>
-    <w:pPr>
-      <w:pStyle w:val="Footer"/>
-      <w:jc w:val="right"/>
-    </w:pPr>
-    <w:r>
-      <w:fldChar w:fldCharType="begin"/>
-    </w:r>
-    <w:r>
-      <w:instrText xml:space="preserve">PAGE</w:instrText>
-    </w:r>
-    <w:r>
-      <w:fldChar w:fldCharType="separate"/>
-    </w:r>
-    <w:r>
-      <w:fldChar w:fldCharType="end"/>
-    </w:r>
-  </w:p>
   <w:p xmlns:wp14="http://schemas.microsoft.com/office/word/2010/wordml" wp14:textId="77777777">
     <w:pPr>
       <w:pStyle w:val="Normal"/>
@@ -3552,148 +2868,6 @@
     </w:r>
   </w:p>
 </w:ftr>
-</file>
-
-<file path=word/header.xml><?xml version="1.0" encoding="utf-8"?>
-<w:hdr xmlns:w14="http://schemas.microsoft.com/office/word/2010/wordml" xmlns:w="http://schemas.openxmlformats.org/wordprocessingml/2006/main">
-  <w:tbl>
-    <w:tblPr>
-      <w:tblStyle w:val="TableNormal"/>
-      <w:bidiVisual w:val="0"/>
-      <w:tblW w:w="0" w:type="auto"/>
-      <w:tblLayout w:type="fixed"/>
-      <w:tblLook w:val="06A0" w:firstRow="1" w:lastRow="0" w:firstColumn="1" w:lastColumn="0" w:noHBand="1" w:noVBand="1"/>
-    </w:tblPr>
-    <w:tblGrid>
-      <w:gridCol w:w="3165"/>
-      <w:gridCol w:w="3165"/>
-      <w:gridCol w:w="3165"/>
-    </w:tblGrid>
-    <w:tr>
-      <w:trPr>
-        <w:trHeight w:val="300"/>
-      </w:trPr>
-      <w:tc>
-        <w:tcPr>
-          <w:tcW w:w="3165" w:type="dxa"/>
-          <w:tcMar/>
-        </w:tcPr>
-        <w:p>
-          <w:pPr>
-            <w:pStyle w:val="Header"/>
-            <w:bidi w:val="0"/>
-            <w:ind w:left="-115"/>
-            <w:jc w:val="left"/>
-          </w:pPr>
-        </w:p>
-      </w:tc>
-      <w:tc>
-        <w:tcPr>
-          <w:tcW w:w="3165" w:type="dxa"/>
-          <w:tcMar/>
-        </w:tcPr>
-        <w:p>
-          <w:pPr>
-            <w:pStyle w:val="Header"/>
-            <w:bidi w:val="0"/>
-            <w:jc w:val="center"/>
-          </w:pPr>
-        </w:p>
-      </w:tc>
-      <w:tc>
-        <w:tcPr>
-          <w:tcW w:w="3165" w:type="dxa"/>
-          <w:tcMar/>
-        </w:tcPr>
-        <w:p>
-          <w:pPr>
-            <w:pStyle w:val="Header"/>
-            <w:bidi w:val="0"/>
-            <w:ind w:right="-115"/>
-            <w:jc w:val="right"/>
-          </w:pPr>
-        </w:p>
-      </w:tc>
-    </w:tr>
-  </w:tbl>
-  <w:p>
-    <w:pPr>
-      <w:pStyle w:val="Header"/>
-      <w:bidi w:val="0"/>
-    </w:pPr>
-  </w:p>
-</w:hdr>
-</file>
-
-<file path=word/header2.xml><?xml version="1.0" encoding="utf-8"?>
-<w:hdr xmlns:w14="http://schemas.microsoft.com/office/word/2010/wordml" xmlns:w="http://schemas.openxmlformats.org/wordprocessingml/2006/main">
-  <w:tbl>
-    <w:tblPr>
-      <w:tblStyle w:val="TableNormal"/>
-      <w:bidiVisual w:val="0"/>
-      <w:tblW w:w="0" w:type="auto"/>
-      <w:tblLayout w:type="fixed"/>
-      <w:tblLook w:val="06A0" w:firstRow="1" w:lastRow="0" w:firstColumn="1" w:lastColumn="0" w:noHBand="1" w:noVBand="1"/>
-    </w:tblPr>
-    <w:tblGrid>
-      <w:gridCol w:w="3165"/>
-      <w:gridCol w:w="3165"/>
-      <w:gridCol w:w="3165"/>
-    </w:tblGrid>
-    <w:tr>
-      <w:trPr>
-        <w:trHeight w:val="300"/>
-      </w:trPr>
-      <w:tc>
-        <w:tcPr>
-          <w:tcW w:w="3165" w:type="dxa"/>
-          <w:tcMar/>
-        </w:tcPr>
-        <w:p>
-          <w:pPr>
-            <w:pStyle w:val="Header"/>
-            <w:bidi w:val="0"/>
-            <w:ind w:left="-115"/>
-            <w:jc w:val="left"/>
-          </w:pPr>
-        </w:p>
-      </w:tc>
-      <w:tc>
-        <w:tcPr>
-          <w:tcW w:w="3165" w:type="dxa"/>
-          <w:tcMar/>
-        </w:tcPr>
-        <w:p>
-          <w:pPr>
-            <w:pStyle w:val="Header"/>
-            <w:bidi w:val="0"/>
-            <w:jc w:val="center"/>
-          </w:pPr>
-        </w:p>
-      </w:tc>
-      <w:tc>
-        <w:tcPr>
-          <w:tcW w:w="3165" w:type="dxa"/>
-          <w:tcMar/>
-        </w:tcPr>
-        <w:p>
-          <w:pPr>
-            <w:pStyle w:val="Header"/>
-            <w:bidi w:val="0"/>
-            <w:ind w:right="-115"/>
-            <w:jc w:val="right"/>
-          </w:pPr>
-        </w:p>
-      </w:tc>
-    </w:tr>
-  </w:tbl>
-  <w:p>
-    <w:pPr>
-      <w:pStyle w:val="Header"/>
-      <w:bidi w:val="0"/>
-    </w:pPr>
-  </w:p>
-</w:hdr>
 </file>
 
 <file path=word/styles.xml><?xml version="1.0" encoding="utf-8"?>
@@ -3937,62 +3111,6 @@
     <w:pPr/>
     <w:rPr/>
   </w:style>
-  <w:style w:type="paragraph" w:styleId="Header">
-    <w:uiPriority w:val="99"/>
-    <w:name w:val="header"/>
-    <w:basedOn w:val="Normal"/>
-    <w:unhideWhenUsed/>
-    <w:rsid w:val="4D383577"/>
-    <w:pPr>
-      <w:tabs>
-        <w:tab w:val="center" w:leader="none" w:pos="4680"/>
-        <w:tab w:val="right" w:leader="none" w:pos="9360"/>
-      </w:tabs>
-      <w:spacing w:after="0"/>
-    </w:pPr>
-  </w:style>
-  <w:style xmlns:w="http://schemas.openxmlformats.org/wordprocessingml/2006/main" w:type="table" w:styleId="TableNormal" w:default="1">
-    <w:name xmlns:w="http://schemas.openxmlformats.org/wordprocessingml/2006/main" w:val="Normal Table"/>
-    <w:uiPriority xmlns:w="http://schemas.openxmlformats.org/wordprocessingml/2006/main" w:val="99"/>
-    <w:semiHidden xmlns:w="http://schemas.openxmlformats.org/wordprocessingml/2006/main"/>
-    <w:unhideWhenUsed xmlns:w="http://schemas.openxmlformats.org/wordprocessingml/2006/main"/>
-    <w:qFormat xmlns:w="http://schemas.openxmlformats.org/wordprocessingml/2006/main"/>
-    <w:tblPr xmlns:w="http://schemas.openxmlformats.org/wordprocessingml/2006/main">
-      <w:tblInd w:w="0" w:type="dxa"/>
-      <w:tblCellMar>
-        <w:top w:w="0" w:type="dxa"/>
-        <w:left w:w="108" w:type="dxa"/>
-        <w:bottom w:w="0" w:type="dxa"/>
-        <w:right w:w="108" w:type="dxa"/>
-      </w:tblCellMar>
-    </w:tblPr>
-  </w:style>
-  <w:style xmlns:w="http://schemas.openxmlformats.org/wordprocessingml/2006/main" w:type="table" w:styleId="TableGrid">
-    <w:name xmlns:w="http://schemas.openxmlformats.org/wordprocessingml/2006/main" w:val="Table Grid"/>
-    <w:basedOn xmlns:w="http://schemas.openxmlformats.org/wordprocessingml/2006/main" w:val="TableNormal"/>
-    <w:uiPriority xmlns:w="http://schemas.openxmlformats.org/wordprocessingml/2006/main" w:val="59"/>
-    <w:rsid xmlns:w="http://schemas.openxmlformats.org/wordprocessingml/2006/main" w:val="00FB4123"/>
-    <w:pPr xmlns:w="http://schemas.openxmlformats.org/wordprocessingml/2006/main">
-      <w:spacing w:after="0" w:line="240" w:lineRule="auto"/>
-    </w:pPr>
-    <w:tblPr xmlns:w="http://schemas.openxmlformats.org/wordprocessingml/2006/main">
-      <w:tblInd w:w="0" w:type="dxa"/>
-      <w:tblBorders>
-        <w:top w:val="single" w:color="000000" w:themeColor="text1" w:sz="4" w:space="0"/>
-        <w:left w:val="single" w:color="000000" w:themeColor="text1" w:sz="4" w:space="0"/>
-        <w:bottom w:val="single" w:color="000000" w:themeColor="text1" w:sz="4" w:space="0"/>
-        <w:right w:val="single" w:color="000000" w:themeColor="text1" w:sz="4" w:space="0"/>
-        <w:insideH w:val="single" w:color="000000" w:themeColor="text1" w:sz="4" w:space="0"/>
-        <w:insideV w:val="single" w:color="000000" w:themeColor="text1" w:sz="4" w:space="0"/>
-      </w:tblBorders>
-      <w:tblCellMar>
-        <w:top w:w="0" w:type="dxa"/>
-        <w:left w:w="108" w:type="dxa"/>
-        <w:bottom w:w="0" w:type="dxa"/>
-        <w:right w:w="108" w:type="dxa"/>
-      </w:tblCellMar>
-    </w:tblPr>
-  </w:style>
 </w:styles>
 </file>
 

</xml_diff>